<commit_message>
add sending mail template util and modfity make letter
</commit_message>
<xml_diff>
--- a/templates/letter_sample/敬請協助提供CV與簡報.docx
+++ b/templates/letter_sample/敬請協助提供CV與簡報.docx
@@ -1,6 +1,6 @@
 
 <file path=word/document.xml><?xml version="1.0" encoding="utf-8"?>
-<w:document xmlns:wpc="http://schemas.microsoft.com/office/word/2010/wordprocessingCanvas" xmlns:cx="http://schemas.microsoft.com/office/drawing/2014/chartex" xmlns:cx1="http://schemas.microsoft.com/office/drawing/2015/9/8/chartex" xmlns:cx2="http://schemas.microsoft.com/office/drawing/2015/10/21/chartex" xmlns:cx3="http://schemas.microsoft.com/office/drawing/2016/5/9/chartex" xmlns:cx4="http://schemas.microsoft.com/office/drawing/2016/5/10/chartex" xmlns:cx5="http://schemas.microsoft.com/office/drawing/2016/5/11/chartex" xmlns:cx6="http://schemas.microsoft.com/office/drawing/2016/5/12/chartex" xmlns:cx7="http://schemas.microsoft.com/office/drawing/2016/5/13/chartex" xmlns:cx8="http://schemas.microsoft.com/office/drawing/2016/5/14/chartex" xmlns:mc="http://schemas.openxmlformats.org/markup-compatibility/2006" xmlns:aink="http://schemas.microsoft.com/office/drawing/2016/ink" xmlns:am3d="http://schemas.microsoft.com/office/drawing/2017/model3d" xmlns:o="urn:schemas-microsoft-com:office:office" xmlns:oel="http://schemas.microsoft.com/office/2019/extlst" xmlns:r="http://schemas.openxmlformats.org/officeDocument/2006/relationships" xmlns:m="http://schemas.openxmlformats.org/officeDocument/2006/math" xmlns:v="urn:schemas-microsoft-com:vml" xmlns:wp14="http://schemas.microsoft.com/office/word/2010/wordprocessingDrawing" xmlns:wp="http://schemas.openxmlformats.org/drawingml/2006/wordprocessingDrawing" xmlns:w10="urn:schemas-microsoft-com:office:word" xmlns:w="http://schemas.openxmlformats.org/wordprocessingml/2006/main" xmlns:w14="http://schemas.microsoft.com/office/word/2010/wordml" xmlns:w15="http://schemas.microsoft.com/office/word/2012/wordml" xmlns:w16cex="http://schemas.microsoft.com/office/word/2018/wordml/cex" xmlns:w16cid="http://schemas.microsoft.com/office/word/2016/wordml/cid" xmlns:w16="http://schemas.microsoft.com/office/word/2018/wordml" xmlns:w16du="http://schemas.microsoft.com/office/word/2023/wordml/word16du" xmlns:w16sdtdh="http://schemas.microsoft.com/office/word/2020/wordml/sdtdatahash" xmlns:w16sdtfl="http://schemas.microsoft.com/office/word/2024/wordml/sdtformatlock" xmlns:w16se="http://schemas.microsoft.com/office/word/2015/wordml/symex" xmlns:wpg="http://schemas.microsoft.com/office/word/2010/wordprocessingGroup" xmlns:wpi="http://schemas.microsoft.com/office/word/2010/wordprocessingInk" xmlns:wne="http://schemas.microsoft.com/office/word/2006/wordml" xmlns:wps="http://schemas.microsoft.com/office/word/2010/wordprocessingShape" mc:Ignorable="w14 w15 w16se w16cid w16 w16cex w16sdtdh w16sdtfl w16du wp14">
+<w:document xmlns:wpc="http://schemas.microsoft.com/office/word/2010/wordprocessingCanvas" xmlns:cx="http://schemas.microsoft.com/office/drawing/2014/chartex" xmlns:cx1="http://schemas.microsoft.com/office/drawing/2015/9/8/chartex" xmlns:cx2="http://schemas.microsoft.com/office/drawing/2015/10/21/chartex" xmlns:cx3="http://schemas.microsoft.com/office/drawing/2016/5/9/chartex" xmlns:cx4="http://schemas.microsoft.com/office/drawing/2016/5/10/chartex" xmlns:cx5="http://schemas.microsoft.com/office/drawing/2016/5/11/chartex" xmlns:cx6="http://schemas.microsoft.com/office/drawing/2016/5/12/chartex" xmlns:cx7="http://schemas.microsoft.com/office/drawing/2016/5/13/chartex" xmlns:cx8="http://schemas.microsoft.com/office/drawing/2016/5/14/chartex" xmlns:mc="http://schemas.openxmlformats.org/markup-compatibility/2006" xmlns:aink="http://schemas.microsoft.com/office/drawing/2016/ink" xmlns:am3d="http://schemas.microsoft.com/office/drawing/2017/model3d" xmlns:o="urn:schemas-microsoft-com:office:office" xmlns:r="http://schemas.openxmlformats.org/officeDocument/2006/relationships" xmlns:m="http://schemas.openxmlformats.org/officeDocument/2006/math" xmlns:v="urn:schemas-microsoft-com:vml" xmlns:wp14="http://schemas.microsoft.com/office/word/2010/wordprocessingDrawing" xmlns:wp="http://schemas.openxmlformats.org/drawingml/2006/wordprocessingDrawing" xmlns:w10="urn:schemas-microsoft-com:office:word" xmlns:w="http://schemas.openxmlformats.org/wordprocessingml/2006/main" xmlns:w14="http://schemas.microsoft.com/office/word/2010/wordml" xmlns:w15="http://schemas.microsoft.com/office/word/2012/wordml" xmlns:w16cex="http://schemas.microsoft.com/office/word/2018/wordml/cex" xmlns:w16cid="http://schemas.microsoft.com/office/word/2016/wordml/cid" xmlns:w16="http://schemas.microsoft.com/office/word/2018/wordml" xmlns:w16sdtdh="http://schemas.microsoft.com/office/word/2020/wordml/sdtdatahash" xmlns:w16se="http://schemas.microsoft.com/office/word/2015/wordml/symex" xmlns:wpg="http://schemas.microsoft.com/office/word/2010/wordprocessingGroup" xmlns:wpi="http://schemas.microsoft.com/office/word/2010/wordprocessingInk" xmlns:wne="http://schemas.microsoft.com/office/word/2006/wordml" xmlns:wps="http://schemas.microsoft.com/office/word/2010/wordprocessingShape" mc:Ignorable="w14 w15 w16se w16cid w16 w16cex w16sdtdh wp14">
   <w:body>
     <w:p>
       <w:pPr>
@@ -31,7 +31,6 @@
           <w:szCs w:val="26"/>
         </w:rPr>
       </w:pPr>
-      <w:proofErr w:type="gramStart"/>
       <w:r>
         <w:rPr>
           <w:rFonts w:cs="Times New Roman"/>
@@ -49,9 +48,331 @@
           <w:szCs w:val="20"/>
           <w14:ligatures w14:val="none"/>
         </w:rPr>
+        <w:t xml:space="preserve"> activities_data</w:t>
+      </w:r>
+      <w:r>
+        <w:rPr>
+          <w:rFonts w:ascii="Courier New" w:eastAsia="細明體" w:hAnsi="Courier New" w:cs="Courier New" w:hint="eastAsia"/>
+          <w:color w:val="C77DBB"/>
+          <w:kern w:val="0"/>
+          <w:sz w:val="20"/>
+          <w:szCs w:val="20"/>
+          <w14:ligatures w14:val="none"/>
+        </w:rPr>
+        <w:t>.</w:t>
+      </w:r>
+      <w:r>
+        <w:rPr>
+          <w:rFonts w:cs="Times New Roman"/>
+          <w:sz w:val="26"/>
+          <w:szCs w:val="26"/>
+        </w:rPr>
+        <w:t>speakers</w:t>
+      </w:r>
+      <w:r>
+        <w:rPr>
+          <w:rFonts w:cs="Times New Roman" w:hint="eastAsia"/>
+          <w:sz w:val="26"/>
+          <w:szCs w:val="26"/>
+        </w:rPr>
+        <w:t>.</w:t>
+      </w:r>
+      <w:r>
+        <w:rPr>
+          <w:rFonts w:cs="Times New Roman"/>
+          <w:sz w:val="26"/>
+          <w:szCs w:val="26"/>
+        </w:rPr>
+        <w:t>name</w:t>
+      </w:r>
+      <w:r>
+        <w:rPr>
+          <w:rFonts w:cs="Times New Roman"/>
+          <w:sz w:val="26"/>
+          <w:szCs w:val="26"/>
+        </w:rPr>
+        <w:t>}}</w:t>
+      </w:r>
+      <w:r>
+        <w:rPr>
+          <w:rFonts w:hint="eastAsia"/>
+        </w:rPr>
+        <w:t>您好</w:t>
+      </w:r>
+    </w:p>
+    <w:p>
+      <w:pPr>
+        <w:spacing w:before="180" w:after="180"/>
+      </w:pPr>
+    </w:p>
+    <w:p>
+      <w:pPr>
+        <w:spacing w:before="180" w:after="180"/>
+      </w:pPr>
+      <w:r>
+        <w:t>感謝貴單位派員出席本次活動，予以支持</w:t>
+      </w:r>
+      <w:r>
+        <w:rPr>
+          <w:rFonts w:hint="eastAsia"/>
+        </w:rPr>
+        <w:t>，我們對此致上誠摯感謝！</w:t>
+      </w:r>
+      <w:r>
+        <w:rPr>
+          <w:rFonts w:hint="eastAsia"/>
+        </w:rPr>
+        <w:t>並</w:t>
+      </w:r>
+      <w:r>
+        <w:rPr>
+          <w:rFonts w:hint="eastAsia"/>
+        </w:rPr>
+        <w:t>感謝您持續協助本會聯繫參</w:t>
+      </w:r>
+      <w:r>
+        <w:t>本次辦理事宜</w:t>
+      </w:r>
+      <w:r>
+        <w:rPr>
+          <w:rFonts w:hint="eastAsia"/>
+        </w:rPr>
+        <w:t>。</w:t>
+      </w:r>
+    </w:p>
+    <w:p>
+      <w:pPr>
+        <w:spacing w:before="180" w:after="180"/>
+      </w:pPr>
+      <w:r>
+        <w:rPr>
+          <w:rFonts w:hint="eastAsia"/>
+        </w:rPr>
+        <w:t>詳細</w:t>
+      </w:r>
+      <w:r>
+        <w:rPr>
+          <w:rFonts w:hint="eastAsia"/>
+        </w:rPr>
+        <w:t>資訊請參考如下，議程請參考如附件。</w:t>
+      </w:r>
+    </w:p>
+    <w:p>
+      <w:pPr>
+        <w:spacing w:before="180" w:after="180"/>
+        <w:rPr>
+          <w:rFonts w:cs="Times New Roman"/>
+          <w:sz w:val="26"/>
+          <w:szCs w:val="26"/>
+        </w:rPr>
+      </w:pPr>
+      <w:r>
+        <w:t>1.</w:t>
+      </w:r>
+      <w:r>
+        <w:rPr>
+          <w:rFonts w:hint="eastAsia"/>
+        </w:rPr>
+        <w:t>時間：</w:t>
+      </w:r>
+      <w:r>
+        <w:rPr>
+          <w:rFonts w:cs="Times New Roman"/>
+          <w:sz w:val="26"/>
+          <w:szCs w:val="26"/>
+        </w:rPr>
+        <w:t>{{</w:t>
+      </w:r>
+      <w:r>
         <w:t xml:space="preserve"> </w:t>
       </w:r>
       <w:proofErr w:type="spellStart"/>
+      <w:r>
+        <w:rPr>
+          <w:rFonts w:cs="Times New Roman"/>
+          <w:sz w:val="26"/>
+          <w:szCs w:val="26"/>
+        </w:rPr>
+        <w:t>program_data</w:t>
+      </w:r>
+      <w:r>
+        <w:rPr>
+          <w:rFonts w:cs="Times New Roman" w:hint="eastAsia"/>
+          <w:sz w:val="26"/>
+          <w:szCs w:val="26"/>
+        </w:rPr>
+        <w:t>.</w:t>
+      </w:r>
+      <w:r>
+        <w:rPr>
+          <w:rFonts w:cs="Times New Roman"/>
+          <w:sz w:val="26"/>
+          <w:szCs w:val="26"/>
+        </w:rPr>
+        <w:t>date</w:t>
+      </w:r>
+      <w:proofErr w:type="spellEnd"/>
+      <w:r>
+        <w:rPr>
+          <w:rFonts w:cs="Times New Roman"/>
+          <w:sz w:val="26"/>
+          <w:szCs w:val="26"/>
+        </w:rPr>
+        <w:t>}}</w:t>
+      </w:r>
+    </w:p>
+    <w:p>
+      <w:pPr>
+        <w:spacing w:before="180" w:after="180"/>
+        <w:rPr>
+          <w:rFonts w:cs="Times New Roman"/>
+          <w:sz w:val="26"/>
+          <w:szCs w:val="26"/>
+        </w:rPr>
+      </w:pPr>
+      <w:r>
+        <w:t>2</w:t>
+      </w:r>
+      <w:r>
+        <w:rPr>
+          <w:rFonts w:hint="eastAsia"/>
+        </w:rPr>
+        <w:t>.</w:t>
+      </w:r>
+      <w:r>
+        <w:rPr>
+          <w:rFonts w:hint="eastAsia"/>
+        </w:rPr>
+        <w:t>地點：</w:t>
+      </w:r>
+      <w:r>
+        <w:rPr>
+          <w:rFonts w:hint="eastAsia"/>
+        </w:rPr>
+        <w:t xml:space="preserve"> </w:t>
+      </w:r>
+      <w:r>
+        <w:rPr>
+          <w:rFonts w:cs="Times New Roman"/>
+          <w:sz w:val="26"/>
+          <w:szCs w:val="26"/>
+        </w:rPr>
+        <w:t>{{</w:t>
+      </w:r>
+      <w:r>
+        <w:rPr>
+          <w:rFonts w:cs="Times New Roman"/>
+          <w:sz w:val="26"/>
+          <w:szCs w:val="26"/>
+        </w:rPr>
+        <w:t>locations</w:t>
+      </w:r>
+      <w:r>
+        <w:rPr>
+          <w:rFonts w:cs="Times New Roman" w:hint="eastAsia"/>
+          <w:sz w:val="26"/>
+          <w:szCs w:val="26"/>
+        </w:rPr>
+        <w:t xml:space="preserve">[0] </w:t>
+      </w:r>
+      <w:r>
+        <w:rPr>
+          <w:rFonts w:cs="Times New Roman"/>
+          <w:sz w:val="26"/>
+          <w:szCs w:val="26"/>
+        </w:rPr>
+        <w:t>}}</w:t>
+      </w:r>
+      <w:r>
+        <w:rPr>
+          <w:rFonts w:cs="Times New Roman" w:hint="eastAsia"/>
+          <w:sz w:val="26"/>
+          <w:szCs w:val="26"/>
+        </w:rPr>
+        <w:t xml:space="preserve"> (</w:t>
+      </w:r>
+      <w:r>
+        <w:rPr>
+          <w:rFonts w:cs="Times New Roman"/>
+          <w:sz w:val="26"/>
+          <w:szCs w:val="26"/>
+        </w:rPr>
+        <w:t>{{</w:t>
+      </w:r>
+      <w:r>
+        <w:rPr>
+          <w:rFonts w:cs="Times New Roman"/>
+          <w:sz w:val="26"/>
+          <w:szCs w:val="26"/>
+        </w:rPr>
+        <w:t>locations</w:t>
+      </w:r>
+      <w:r>
+        <w:rPr>
+          <w:rFonts w:cs="Times New Roman" w:hint="eastAsia"/>
+          <w:sz w:val="26"/>
+          <w:szCs w:val="26"/>
+        </w:rPr>
+        <w:t>[1]</w:t>
+      </w:r>
+      <w:r>
+        <w:rPr>
+          <w:rFonts w:cs="Times New Roman"/>
+          <w:sz w:val="26"/>
+          <w:szCs w:val="26"/>
+        </w:rPr>
+        <w:t xml:space="preserve"> </w:t>
+      </w:r>
+      <w:r>
+        <w:rPr>
+          <w:rFonts w:cs="Times New Roman"/>
+          <w:sz w:val="26"/>
+          <w:szCs w:val="26"/>
+        </w:rPr>
+        <w:t>}}</w:t>
+      </w:r>
+      <w:r>
+        <w:rPr>
+          <w:rFonts w:cs="Times New Roman" w:hint="eastAsia"/>
+          <w:sz w:val="26"/>
+          <w:szCs w:val="26"/>
+        </w:rPr>
+        <w:t>)</w:t>
+      </w:r>
+    </w:p>
+    <w:p>
+      <w:pPr>
+        <w:spacing w:before="180" w:after="180"/>
+      </w:pPr>
+      <w:r>
+        <w:t>3</w:t>
+      </w:r>
+      <w:r>
+        <w:rPr>
+          <w:rFonts w:hint="eastAsia"/>
+        </w:rPr>
+        <w:t>.</w:t>
+      </w:r>
+      <w:r>
+        <w:rPr>
+          <w:rFonts w:hint="eastAsia"/>
+        </w:rPr>
+        <w:t>講題：</w:t>
+      </w:r>
+      <w:r>
+        <w:rPr>
+          <w:rFonts w:hint="eastAsia"/>
+        </w:rPr>
+        <w:t xml:space="preserve"> </w:t>
+      </w:r>
+      <w:r>
+        <w:rPr>
+          <w:rFonts w:cs="Times New Roman"/>
+          <w:sz w:val="26"/>
+          <w:szCs w:val="26"/>
+        </w:rPr>
+        <w:t>{{</w:t>
+      </w:r>
       <w:r>
         <w:rPr>
           <w:rFonts w:ascii="Courier New" w:eastAsia="細明體" w:hAnsi="Courier New" w:cs="Courier New"/>
@@ -61,9 +382,9 @@
           <w:szCs w:val="20"/>
           <w14:ligatures w14:val="none"/>
         </w:rPr>
-        <w:t>activities</w:t>
-      </w:r>
-      <w:proofErr w:type="gramEnd"/>
+        <w:t xml:space="preserve"> </w:t>
+      </w:r>
+      <w:proofErr w:type="spellStart"/>
       <w:r>
         <w:rPr>
           <w:rFonts w:ascii="Courier New" w:eastAsia="細明體" w:hAnsi="Courier New" w:cs="Courier New"/>
@@ -73,9 +394,36 @@
           <w:szCs w:val="20"/>
           <w14:ligatures w14:val="none"/>
         </w:rPr>
-        <w:t>_</w:t>
-      </w:r>
-      <w:proofErr w:type="gramStart"/>
+        <w:t>activities_data</w:t>
+      </w:r>
+      <w:r>
+        <w:rPr>
+          <w:rFonts w:ascii="Courier New" w:eastAsia="細明體" w:hAnsi="Courier New" w:cs="Courier New" w:hint="eastAsia"/>
+          <w:color w:val="C77DBB"/>
+          <w:kern w:val="0"/>
+          <w:sz w:val="20"/>
+          <w:szCs w:val="20"/>
+          <w14:ligatures w14:val="none"/>
+        </w:rPr>
+        <w:t>.</w:t>
+      </w:r>
+      <w:r>
+        <w:rPr>
+          <w:rFonts w:cs="Times New Roman"/>
+          <w:sz w:val="26"/>
+          <w:szCs w:val="26"/>
+        </w:rPr>
+        <w:t>speakers</w:t>
+      </w:r>
+      <w:proofErr w:type="spellEnd"/>
+      <w:r>
+        <w:rPr>
+          <w:rFonts w:cs="Times New Roman" w:hint="eastAsia"/>
+          <w:sz w:val="26"/>
+          <w:szCs w:val="26"/>
+        </w:rPr>
+        <w:t>.</w:t>
+      </w:r>
       <w:r>
         <w:rPr>
           <w:rFonts w:ascii="Courier New" w:eastAsia="細明體" w:hAnsi="Courier New" w:cs="Courier New"/>
@@ -85,7 +433,72 @@
           <w:szCs w:val="20"/>
           <w14:ligatures w14:val="none"/>
         </w:rPr>
-        <w:t>data</w:t>
+        <w:t xml:space="preserve"> </w:t>
+      </w:r>
+      <w:r>
+        <w:rPr>
+          <w:rFonts w:cs="Times New Roman" w:hint="eastAsia"/>
+          <w:sz w:val="26"/>
+          <w:szCs w:val="26"/>
+        </w:rPr>
+        <w:t>topic</w:t>
+      </w:r>
+      <w:r>
+        <w:rPr>
+          <w:rFonts w:cs="Times New Roman"/>
+          <w:sz w:val="26"/>
+          <w:szCs w:val="26"/>
+        </w:rPr>
+        <w:t>}}</w:t>
+      </w:r>
+    </w:p>
+    <w:p>
+      <w:pPr>
+        <w:spacing w:before="180" w:after="180"/>
+        <w:rPr>
+          <w:b/>
+          <w:bCs/>
+        </w:rPr>
+      </w:pPr>
+      <w:r>
+        <w:t>4.</w:t>
+      </w:r>
+      <w:r>
+        <w:rPr>
+          <w:rFonts w:hint="eastAsia"/>
+        </w:rPr>
+        <w:t>演講時間：</w:t>
+      </w:r>
+      <w:r>
+        <w:rPr>
+          <w:rFonts w:cs="Times New Roman"/>
+          <w:sz w:val="26"/>
+          <w:szCs w:val="26"/>
+        </w:rPr>
+        <w:t>{{</w:t>
+      </w:r>
+      <w:r>
+        <w:rPr>
+          <w:rFonts w:ascii="Courier New" w:eastAsia="細明體" w:hAnsi="Courier New" w:cs="Courier New"/>
+          <w:color w:val="C77DBB"/>
+          <w:kern w:val="0"/>
+          <w:sz w:val="20"/>
+          <w:szCs w:val="20"/>
+          <w14:ligatures w14:val="none"/>
+        </w:rPr>
+        <w:t xml:space="preserve"> </w:t>
+      </w:r>
+      <w:proofErr w:type="spellStart"/>
+      <w:r>
+        <w:rPr>
+          <w:rFonts w:ascii="Courier New" w:eastAsia="細明體" w:hAnsi="Courier New" w:cs="Courier New"/>
+          <w:color w:val="C77DBB"/>
+          <w:kern w:val="0"/>
+          <w:sz w:val="20"/>
+          <w:szCs w:val="20"/>
+          <w14:ligatures w14:val="none"/>
+        </w:rPr>
+        <w:t>activities_data</w:t>
       </w:r>
       <w:r>
         <w:rPr>
@@ -107,7 +520,6 @@
         <w:t>speakers</w:t>
       </w:r>
       <w:proofErr w:type="spellEnd"/>
-      <w:proofErr w:type="gramEnd"/>
       <w:r>
         <w:rPr>
           <w:rFonts w:cs="Times New Roman" w:hint="eastAsia"/>
@@ -127,14 +539,16 @@
         </w:rPr>
         <w:t xml:space="preserve"> </w:t>
       </w:r>
-      <w:r>
-        <w:rPr>
-          <w:rFonts w:cs="Times New Roman"/>
-          <w:sz w:val="26"/>
-          <w:szCs w:val="26"/>
-        </w:rPr>
-        <w:t>name</w:t>
-      </w:r>
+      <w:proofErr w:type="spellStart"/>
+      <w:r>
+        <w:rPr>
+          <w:rFonts w:cs="Times New Roman" w:hint="eastAsia"/>
+          <w:sz w:val="26"/>
+          <w:szCs w:val="26"/>
+        </w:rPr>
+        <w:t>starttime</w:t>
+      </w:r>
+      <w:proofErr w:type="spellEnd"/>
       <w:r>
         <w:rPr>
           <w:rFonts w:cs="Times New Roman"/>
@@ -145,367 +559,12 @@
       </w:r>
       <w:r>
         <w:rPr>
-          <w:rFonts w:hint="eastAsia"/>
-        </w:rPr>
-        <w:t>您好</w:t>
-      </w:r>
-    </w:p>
-    <w:p>
-      <w:pPr>
-        <w:spacing w:before="180" w:after="180"/>
-      </w:pPr>
-    </w:p>
-    <w:p>
-      <w:pPr>
-        <w:spacing w:before="180" w:after="180"/>
-      </w:pPr>
-      <w:r>
-        <w:t>感謝貴單位派員出席本次活動，予以支持</w:t>
-      </w:r>
-      <w:r>
-        <w:rPr>
-          <w:rFonts w:hint="eastAsia"/>
-        </w:rPr>
-        <w:t>，我們對此致上誠摯感謝！</w:t>
-      </w:r>
-      <w:r>
-        <w:rPr>
-          <w:rFonts w:hint="eastAsia"/>
-        </w:rPr>
-        <w:t>並</w:t>
-      </w:r>
-      <w:r>
-        <w:rPr>
-          <w:rFonts w:hint="eastAsia"/>
-        </w:rPr>
-        <w:t>感謝您持續協助本會</w:t>
-      </w:r>
-      <w:proofErr w:type="gramStart"/>
-      <w:r>
-        <w:rPr>
-          <w:rFonts w:hint="eastAsia"/>
-        </w:rPr>
-        <w:t>聯繫參</w:t>
-      </w:r>
-      <w:r>
-        <w:t>本次</w:t>
-      </w:r>
-      <w:proofErr w:type="gramEnd"/>
-      <w:r>
-        <w:t>辦理事宜</w:t>
-      </w:r>
-      <w:r>
-        <w:rPr>
-          <w:rFonts w:hint="eastAsia"/>
-        </w:rPr>
-        <w:t>。</w:t>
-      </w:r>
-    </w:p>
-    <w:p>
-      <w:pPr>
-        <w:spacing w:before="180" w:after="180"/>
-      </w:pPr>
-      <w:r>
-        <w:rPr>
-          <w:rFonts w:hint="eastAsia"/>
-        </w:rPr>
-        <w:t>詳細</w:t>
-      </w:r>
-      <w:r>
-        <w:rPr>
-          <w:rFonts w:hint="eastAsia"/>
-        </w:rPr>
-        <w:t>資訊請參考如下，議程請參考如附件。</w:t>
-      </w:r>
-    </w:p>
-    <w:p>
-      <w:pPr>
-        <w:spacing w:before="180" w:after="180"/>
-        <w:rPr>
-          <w:rFonts w:cs="Times New Roman"/>
-          <w:sz w:val="26"/>
-          <w:szCs w:val="26"/>
-        </w:rPr>
-      </w:pPr>
-      <w:r>
-        <w:t>1.</w:t>
-      </w:r>
-      <w:r>
-        <w:rPr>
-          <w:rFonts w:hint="eastAsia"/>
-        </w:rPr>
-        <w:t>時間：</w:t>
-      </w:r>
-      <w:proofErr w:type="gramStart"/>
-      <w:r>
-        <w:rPr>
-          <w:rFonts w:cs="Times New Roman"/>
-          <w:sz w:val="26"/>
-          <w:szCs w:val="26"/>
-        </w:rPr>
-        <w:t>{{</w:t>
-      </w:r>
-      <w:r>
-        <w:t xml:space="preserve"> </w:t>
-      </w:r>
-      <w:proofErr w:type="spellStart"/>
-      <w:r>
-        <w:rPr>
-          <w:rFonts w:cs="Times New Roman"/>
-          <w:sz w:val="26"/>
-          <w:szCs w:val="26"/>
-        </w:rPr>
-        <w:t>program</w:t>
-      </w:r>
-      <w:proofErr w:type="gramEnd"/>
-      <w:r>
-        <w:rPr>
-          <w:rFonts w:cs="Times New Roman"/>
-          <w:sz w:val="26"/>
-          <w:szCs w:val="26"/>
-        </w:rPr>
-        <w:t>_</w:t>
-      </w:r>
-      <w:proofErr w:type="gramStart"/>
-      <w:r>
-        <w:rPr>
-          <w:rFonts w:cs="Times New Roman"/>
-          <w:sz w:val="26"/>
-          <w:szCs w:val="26"/>
-        </w:rPr>
-        <w:t>data</w:t>
-      </w:r>
-      <w:proofErr w:type="spellEnd"/>
-      <w:r>
-        <w:rPr>
           <w:rFonts w:cs="Times New Roman" w:hint="eastAsia"/>
           <w:sz w:val="26"/>
           <w:szCs w:val="26"/>
         </w:rPr>
-        <w:t>..</w:t>
-      </w:r>
-      <w:proofErr w:type="gramEnd"/>
-      <w:r>
-        <w:t xml:space="preserve"> </w:t>
-      </w:r>
-      <w:r>
-        <w:rPr>
-          <w:rFonts w:cs="Times New Roman"/>
-          <w:sz w:val="26"/>
-          <w:szCs w:val="26"/>
-        </w:rPr>
-        <w:t>date</w:t>
-      </w:r>
-      <w:r>
-        <w:rPr>
-          <w:rFonts w:cs="Times New Roman"/>
-          <w:sz w:val="26"/>
-          <w:szCs w:val="26"/>
-        </w:rPr>
-        <w:t>}}</w:t>
-      </w:r>
-    </w:p>
-    <w:p>
-      <w:pPr>
-        <w:spacing w:before="180" w:after="180"/>
-        <w:rPr>
-          <w:rFonts w:cs="Times New Roman" w:hint="eastAsia"/>
-          <w:sz w:val="26"/>
-          <w:szCs w:val="26"/>
-        </w:rPr>
-      </w:pPr>
-      <w:r>
-        <w:t>2</w:t>
-      </w:r>
-      <w:r>
-        <w:rPr>
-          <w:rFonts w:hint="eastAsia"/>
-        </w:rPr>
-        <w:t>.</w:t>
-      </w:r>
-      <w:r>
-        <w:rPr>
-          <w:rFonts w:hint="eastAsia"/>
-        </w:rPr>
-        <w:t>地點：</w:t>
-      </w:r>
-      <w:r>
-        <w:rPr>
-          <w:rFonts w:hint="eastAsia"/>
-        </w:rPr>
-        <w:t xml:space="preserve"> </w:t>
-      </w:r>
-      <w:r>
-        <w:rPr>
-          <w:rFonts w:cs="Times New Roman"/>
-          <w:sz w:val="26"/>
-          <w:szCs w:val="26"/>
-        </w:rPr>
-        <w:t>{{</w:t>
-      </w:r>
-      <w:proofErr w:type="gramStart"/>
-      <w:r>
-        <w:rPr>
-          <w:rFonts w:cs="Times New Roman"/>
-          <w:sz w:val="26"/>
-          <w:szCs w:val="26"/>
-        </w:rPr>
-        <w:t>locations</w:t>
-      </w:r>
-      <w:r>
-        <w:rPr>
-          <w:rFonts w:cs="Times New Roman" w:hint="eastAsia"/>
-          <w:sz w:val="26"/>
-          <w:szCs w:val="26"/>
-        </w:rPr>
-        <w:t>[</w:t>
-      </w:r>
-      <w:proofErr w:type="gramEnd"/>
-      <w:r>
-        <w:rPr>
-          <w:rFonts w:cs="Times New Roman" w:hint="eastAsia"/>
-          <w:sz w:val="26"/>
-          <w:szCs w:val="26"/>
-        </w:rPr>
-        <w:t>0</w:t>
-      </w:r>
-      <w:proofErr w:type="gramStart"/>
-      <w:r>
-        <w:rPr>
-          <w:rFonts w:cs="Times New Roman" w:hint="eastAsia"/>
-          <w:sz w:val="26"/>
-          <w:szCs w:val="26"/>
-        </w:rPr>
-        <w:t xml:space="preserve">] </w:t>
-      </w:r>
-      <w:r>
-        <w:rPr>
-          <w:rFonts w:cs="Times New Roman"/>
-          <w:sz w:val="26"/>
-          <w:szCs w:val="26"/>
-        </w:rPr>
-        <w:t>}</w:t>
-      </w:r>
-      <w:proofErr w:type="gramEnd"/>
-      <w:r>
-        <w:rPr>
-          <w:rFonts w:cs="Times New Roman"/>
-          <w:sz w:val="26"/>
-          <w:szCs w:val="26"/>
-        </w:rPr>
-        <w:t>}</w:t>
-      </w:r>
-      <w:r>
-        <w:rPr>
-          <w:rFonts w:cs="Times New Roman" w:hint="eastAsia"/>
-          <w:sz w:val="26"/>
-          <w:szCs w:val="26"/>
-        </w:rPr>
-        <w:t xml:space="preserve"> (</w:t>
-      </w:r>
-      <w:r>
-        <w:rPr>
-          <w:rFonts w:cs="Times New Roman"/>
-          <w:sz w:val="26"/>
-          <w:szCs w:val="26"/>
-        </w:rPr>
-        <w:t>{{</w:t>
-      </w:r>
-      <w:proofErr w:type="gramStart"/>
-      <w:r>
-        <w:rPr>
-          <w:rFonts w:cs="Times New Roman"/>
-          <w:sz w:val="26"/>
-          <w:szCs w:val="26"/>
-        </w:rPr>
-        <w:t>locations</w:t>
-      </w:r>
-      <w:r>
-        <w:rPr>
-          <w:rFonts w:cs="Times New Roman" w:hint="eastAsia"/>
-          <w:sz w:val="26"/>
-          <w:szCs w:val="26"/>
-        </w:rPr>
-        <w:t>[</w:t>
-      </w:r>
-      <w:proofErr w:type="gramEnd"/>
-      <w:r>
-        <w:rPr>
-          <w:rFonts w:cs="Times New Roman" w:hint="eastAsia"/>
-          <w:sz w:val="26"/>
-          <w:szCs w:val="26"/>
-        </w:rPr>
-        <w:t>1</w:t>
-      </w:r>
-      <w:proofErr w:type="gramStart"/>
-      <w:r>
-        <w:rPr>
-          <w:rFonts w:cs="Times New Roman" w:hint="eastAsia"/>
-          <w:sz w:val="26"/>
-          <w:szCs w:val="26"/>
-        </w:rPr>
-        <w:t>]</w:t>
-      </w:r>
-      <w:r>
-        <w:rPr>
-          <w:rFonts w:cs="Times New Roman"/>
-          <w:sz w:val="26"/>
-          <w:szCs w:val="26"/>
-        </w:rPr>
-        <w:t xml:space="preserve"> </w:t>
-      </w:r>
-      <w:r>
-        <w:rPr>
-          <w:rFonts w:cs="Times New Roman"/>
-          <w:sz w:val="26"/>
-          <w:szCs w:val="26"/>
-        </w:rPr>
-        <w:t>}</w:t>
-      </w:r>
-      <w:proofErr w:type="gramEnd"/>
-      <w:r>
-        <w:rPr>
-          <w:rFonts w:cs="Times New Roman"/>
-          <w:sz w:val="26"/>
-          <w:szCs w:val="26"/>
-        </w:rPr>
-        <w:t>}</w:t>
-      </w:r>
-      <w:r>
-        <w:rPr>
-          <w:rFonts w:cs="Times New Roman" w:hint="eastAsia"/>
-          <w:sz w:val="26"/>
-          <w:szCs w:val="26"/>
-        </w:rPr>
-        <w:t>)</w:t>
-      </w:r>
-    </w:p>
-    <w:p>
-      <w:pPr>
-        <w:spacing w:before="180" w:after="180"/>
-      </w:pPr>
-      <w:r>
-        <w:t>3</w:t>
-      </w:r>
-      <w:r>
-        <w:rPr>
-          <w:rFonts w:hint="eastAsia"/>
-        </w:rPr>
-        <w:t>.</w:t>
-      </w:r>
-      <w:r>
-        <w:rPr>
-          <w:rFonts w:hint="eastAsia"/>
-        </w:rPr>
-        <w:t>講題：</w:t>
-      </w:r>
-      <w:r>
-        <w:rPr>
-          <w:rFonts w:hint="eastAsia"/>
-        </w:rPr>
-        <w:t xml:space="preserve"> </w:t>
-      </w:r>
-      <w:proofErr w:type="gramStart"/>
+        <w:t xml:space="preserve">- </w:t>
+      </w:r>
       <w:r>
         <w:rPr>
           <w:rFonts w:cs="Times New Roman"/>
@@ -535,9 +594,36 @@
           <w:szCs w:val="20"/>
           <w14:ligatures w14:val="none"/>
         </w:rPr>
-        <w:t>activities</w:t>
-      </w:r>
-      <w:proofErr w:type="gramEnd"/>
+        <w:t>activities_data</w:t>
+      </w:r>
+      <w:r>
+        <w:rPr>
+          <w:rFonts w:ascii="Courier New" w:eastAsia="細明體" w:hAnsi="Courier New" w:cs="Courier New" w:hint="eastAsia"/>
+          <w:color w:val="C77DBB"/>
+          <w:kern w:val="0"/>
+          <w:sz w:val="20"/>
+          <w:szCs w:val="20"/>
+          <w14:ligatures w14:val="none"/>
+        </w:rPr>
+        <w:t>.</w:t>
+      </w:r>
+      <w:r>
+        <w:rPr>
+          <w:rFonts w:cs="Times New Roman"/>
+          <w:sz w:val="26"/>
+          <w:szCs w:val="26"/>
+        </w:rPr>
+        <w:t>speakers</w:t>
+      </w:r>
+      <w:proofErr w:type="spellEnd"/>
+      <w:r>
+        <w:rPr>
+          <w:rFonts w:cs="Times New Roman" w:hint="eastAsia"/>
+          <w:sz w:val="26"/>
+          <w:szCs w:val="26"/>
+        </w:rPr>
+        <w:t>.</w:t>
+      </w:r>
       <w:r>
         <w:rPr>
           <w:rFonts w:ascii="Courier New" w:eastAsia="細明體" w:hAnsi="Courier New" w:cs="Courier New"/>
@@ -547,68 +633,18 @@
           <w:szCs w:val="20"/>
           <w14:ligatures w14:val="none"/>
         </w:rPr>
-        <w:t>_</w:t>
-      </w:r>
-      <w:proofErr w:type="gramStart"/>
-      <w:r>
-        <w:rPr>
-          <w:rFonts w:ascii="Courier New" w:eastAsia="細明體" w:hAnsi="Courier New" w:cs="Courier New"/>
-          <w:color w:val="C77DBB"/>
-          <w:kern w:val="0"/>
-          <w:sz w:val="20"/>
-          <w:szCs w:val="20"/>
-          <w14:ligatures w14:val="none"/>
-        </w:rPr>
-        <w:t>data</w:t>
-      </w:r>
-      <w:r>
-        <w:rPr>
-          <w:rFonts w:ascii="Courier New" w:eastAsia="細明體" w:hAnsi="Courier New" w:cs="Courier New" w:hint="eastAsia"/>
-          <w:color w:val="C77DBB"/>
-          <w:kern w:val="0"/>
-          <w:sz w:val="20"/>
-          <w:szCs w:val="20"/>
-          <w14:ligatures w14:val="none"/>
-        </w:rPr>
-        <w:t>.</w:t>
-      </w:r>
-      <w:r>
-        <w:rPr>
-          <w:rFonts w:cs="Times New Roman"/>
-          <w:sz w:val="26"/>
-          <w:szCs w:val="26"/>
-        </w:rPr>
-        <w:t>speakers</w:t>
+        <w:t xml:space="preserve"> </w:t>
+      </w:r>
+      <w:proofErr w:type="spellStart"/>
+      <w:r>
+        <w:rPr>
+          <w:rFonts w:cs="Times New Roman" w:hint="eastAsia"/>
+          <w:sz w:val="26"/>
+          <w:szCs w:val="26"/>
+        </w:rPr>
+        <w:t>endtime</w:t>
       </w:r>
       <w:proofErr w:type="spellEnd"/>
-      <w:proofErr w:type="gramEnd"/>
-      <w:r>
-        <w:rPr>
-          <w:rFonts w:cs="Times New Roman" w:hint="eastAsia"/>
-          <w:sz w:val="26"/>
-          <w:szCs w:val="26"/>
-        </w:rPr>
-        <w:t>.</w:t>
-      </w:r>
-      <w:r>
-        <w:rPr>
-          <w:rFonts w:ascii="Courier New" w:eastAsia="細明體" w:hAnsi="Courier New" w:cs="Courier New"/>
-          <w:color w:val="C77DBB"/>
-          <w:kern w:val="0"/>
-          <w:sz w:val="20"/>
-          <w:szCs w:val="20"/>
-          <w14:ligatures w14:val="none"/>
-        </w:rPr>
-        <w:t xml:space="preserve"> </w:t>
-      </w:r>
-      <w:r>
-        <w:rPr>
-          <w:rFonts w:cs="Times New Roman" w:hint="eastAsia"/>
-          <w:sz w:val="26"/>
-          <w:szCs w:val="26"/>
-        </w:rPr>
-        <w:t>topic</w:t>
-      </w:r>
       <w:r>
         <w:rPr>
           <w:rFonts w:cs="Times New Roman"/>
@@ -621,344 +657,69 @@
     <w:p>
       <w:pPr>
         <w:spacing w:before="180" w:after="180"/>
-        <w:rPr>
+      </w:pPr>
+      <w:r>
+        <w:t>5.</w:t>
+      </w:r>
+      <w:r>
+        <w:rPr>
+          <w:rFonts w:hint="eastAsia"/>
+        </w:rPr>
+        <w:t>綜合討論：</w:t>
+      </w:r>
+    </w:p>
+    <w:p>
+      <w:pPr>
+        <w:spacing w:before="180" w:after="180"/>
+      </w:pPr>
+      <w:r>
+        <w:rPr>
+          <w:rFonts w:hint="eastAsia"/>
           <w:b/>
           <w:bCs/>
         </w:rPr>
-      </w:pPr>
-      <w:r>
-        <w:t>4.</w:t>
-      </w:r>
-      <w:r>
-        <w:rPr>
-          <w:rFonts w:hint="eastAsia"/>
-        </w:rPr>
-        <w:t>演講時間：</w:t>
-      </w:r>
-      <w:proofErr w:type="gramStart"/>
-      <w:r>
-        <w:rPr>
-          <w:rFonts w:cs="Times New Roman"/>
-          <w:sz w:val="26"/>
-          <w:szCs w:val="26"/>
-        </w:rPr>
-        <w:t>{{</w:t>
-      </w:r>
-      <w:r>
-        <w:rPr>
-          <w:rFonts w:ascii="Courier New" w:eastAsia="細明體" w:hAnsi="Courier New" w:cs="Courier New"/>
-          <w:color w:val="C77DBB"/>
-          <w:kern w:val="0"/>
-          <w:sz w:val="20"/>
-          <w:szCs w:val="20"/>
-          <w14:ligatures w14:val="none"/>
-        </w:rPr>
-        <w:t xml:space="preserve"> </w:t>
-      </w:r>
-      <w:proofErr w:type="spellStart"/>
-      <w:r>
-        <w:rPr>
-          <w:rFonts w:ascii="Courier New" w:eastAsia="細明體" w:hAnsi="Courier New" w:cs="Courier New"/>
-          <w:color w:val="C77DBB"/>
-          <w:kern w:val="0"/>
-          <w:sz w:val="20"/>
-          <w:szCs w:val="20"/>
-          <w14:ligatures w14:val="none"/>
-        </w:rPr>
-        <w:t>activities</w:t>
-      </w:r>
-      <w:proofErr w:type="gramEnd"/>
-      <w:r>
-        <w:rPr>
-          <w:rFonts w:ascii="Courier New" w:eastAsia="細明體" w:hAnsi="Courier New" w:cs="Courier New"/>
-          <w:color w:val="C77DBB"/>
-          <w:kern w:val="0"/>
-          <w:sz w:val="20"/>
-          <w:szCs w:val="20"/>
-          <w14:ligatures w14:val="none"/>
-        </w:rPr>
-        <w:t>_</w:t>
-      </w:r>
-      <w:proofErr w:type="gramStart"/>
-      <w:r>
-        <w:rPr>
-          <w:rFonts w:ascii="Courier New" w:eastAsia="細明體" w:hAnsi="Courier New" w:cs="Courier New"/>
-          <w:color w:val="C77DBB"/>
-          <w:kern w:val="0"/>
-          <w:sz w:val="20"/>
-          <w:szCs w:val="20"/>
-          <w14:ligatures w14:val="none"/>
-        </w:rPr>
-        <w:t>data</w:t>
-      </w:r>
-      <w:r>
-        <w:rPr>
-          <w:rFonts w:ascii="Courier New" w:eastAsia="細明體" w:hAnsi="Courier New" w:cs="Courier New" w:hint="eastAsia"/>
-          <w:color w:val="C77DBB"/>
-          <w:kern w:val="0"/>
-          <w:sz w:val="20"/>
-          <w:szCs w:val="20"/>
-          <w14:ligatures w14:val="none"/>
-        </w:rPr>
-        <w:t>.</w:t>
-      </w:r>
-      <w:r>
-        <w:rPr>
-          <w:rFonts w:cs="Times New Roman"/>
-          <w:sz w:val="26"/>
-          <w:szCs w:val="26"/>
-        </w:rPr>
-        <w:t>speakers</w:t>
-      </w:r>
-      <w:proofErr w:type="spellEnd"/>
-      <w:proofErr w:type="gramEnd"/>
-      <w:r>
-        <w:rPr>
-          <w:rFonts w:cs="Times New Roman" w:hint="eastAsia"/>
-          <w:sz w:val="26"/>
-          <w:szCs w:val="26"/>
-        </w:rPr>
-        <w:t>.</w:t>
-      </w:r>
-      <w:r>
-        <w:rPr>
-          <w:rFonts w:ascii="Courier New" w:eastAsia="細明體" w:hAnsi="Courier New" w:cs="Courier New"/>
-          <w:color w:val="C77DBB"/>
-          <w:kern w:val="0"/>
-          <w:sz w:val="20"/>
-          <w:szCs w:val="20"/>
-          <w14:ligatures w14:val="none"/>
-        </w:rPr>
-        <w:t xml:space="preserve"> </w:t>
-      </w:r>
-      <w:proofErr w:type="spellStart"/>
-      <w:r>
-        <w:rPr>
-          <w:rFonts w:cs="Times New Roman" w:hint="eastAsia"/>
-          <w:sz w:val="26"/>
-          <w:szCs w:val="26"/>
-        </w:rPr>
-        <w:t>starttime</w:t>
-      </w:r>
-      <w:proofErr w:type="spellEnd"/>
-      <w:r>
-        <w:rPr>
-          <w:rFonts w:cs="Times New Roman"/>
-          <w:sz w:val="26"/>
-          <w:szCs w:val="26"/>
-        </w:rPr>
-        <w:t>}}</w:t>
-      </w:r>
-      <w:r>
-        <w:rPr>
-          <w:rFonts w:cs="Times New Roman" w:hint="eastAsia"/>
-          <w:sz w:val="26"/>
-          <w:szCs w:val="26"/>
-        </w:rPr>
-        <w:t xml:space="preserve">- </w:t>
-      </w:r>
-      <w:proofErr w:type="gramStart"/>
-      <w:r>
-        <w:rPr>
-          <w:rFonts w:cs="Times New Roman"/>
-          <w:sz w:val="26"/>
-          <w:szCs w:val="26"/>
-        </w:rPr>
-        <w:t>{{</w:t>
-      </w:r>
-      <w:r>
-        <w:rPr>
-          <w:rFonts w:ascii="Courier New" w:eastAsia="細明體" w:hAnsi="Courier New" w:cs="Courier New"/>
-          <w:color w:val="C77DBB"/>
-          <w:kern w:val="0"/>
-          <w:sz w:val="20"/>
-          <w:szCs w:val="20"/>
-          <w14:ligatures w14:val="none"/>
-        </w:rPr>
-        <w:t xml:space="preserve"> </w:t>
-      </w:r>
-      <w:proofErr w:type="spellStart"/>
-      <w:r>
-        <w:rPr>
-          <w:rFonts w:ascii="Courier New" w:eastAsia="細明體" w:hAnsi="Courier New" w:cs="Courier New"/>
-          <w:color w:val="C77DBB"/>
-          <w:kern w:val="0"/>
-          <w:sz w:val="20"/>
-          <w:szCs w:val="20"/>
-          <w14:ligatures w14:val="none"/>
-        </w:rPr>
-        <w:t>activities</w:t>
-      </w:r>
-      <w:proofErr w:type="gramEnd"/>
-      <w:r>
-        <w:rPr>
-          <w:rFonts w:ascii="Courier New" w:eastAsia="細明體" w:hAnsi="Courier New" w:cs="Courier New"/>
-          <w:color w:val="C77DBB"/>
-          <w:kern w:val="0"/>
-          <w:sz w:val="20"/>
-          <w:szCs w:val="20"/>
-          <w14:ligatures w14:val="none"/>
-        </w:rPr>
-        <w:t>_</w:t>
-      </w:r>
-      <w:proofErr w:type="gramStart"/>
-      <w:r>
-        <w:rPr>
-          <w:rFonts w:ascii="Courier New" w:eastAsia="細明體" w:hAnsi="Courier New" w:cs="Courier New"/>
-          <w:color w:val="C77DBB"/>
-          <w:kern w:val="0"/>
-          <w:sz w:val="20"/>
-          <w:szCs w:val="20"/>
-          <w14:ligatures w14:val="none"/>
-        </w:rPr>
-        <w:t>data</w:t>
-      </w:r>
-      <w:r>
-        <w:rPr>
-          <w:rFonts w:ascii="Courier New" w:eastAsia="細明體" w:hAnsi="Courier New" w:cs="Courier New" w:hint="eastAsia"/>
-          <w:color w:val="C77DBB"/>
-          <w:kern w:val="0"/>
-          <w:sz w:val="20"/>
-          <w:szCs w:val="20"/>
-          <w14:ligatures w14:val="none"/>
-        </w:rPr>
-        <w:t>.</w:t>
-      </w:r>
-      <w:r>
-        <w:rPr>
-          <w:rFonts w:cs="Times New Roman"/>
-          <w:sz w:val="26"/>
-          <w:szCs w:val="26"/>
-        </w:rPr>
-        <w:t>speakers</w:t>
-      </w:r>
-      <w:proofErr w:type="spellEnd"/>
-      <w:proofErr w:type="gramEnd"/>
-      <w:r>
-        <w:rPr>
-          <w:rFonts w:cs="Times New Roman" w:hint="eastAsia"/>
-          <w:sz w:val="26"/>
-          <w:szCs w:val="26"/>
-        </w:rPr>
-        <w:t>.</w:t>
-      </w:r>
-      <w:r>
-        <w:rPr>
-          <w:rFonts w:ascii="Courier New" w:eastAsia="細明體" w:hAnsi="Courier New" w:cs="Courier New"/>
-          <w:color w:val="C77DBB"/>
-          <w:kern w:val="0"/>
-          <w:sz w:val="20"/>
-          <w:szCs w:val="20"/>
-          <w14:ligatures w14:val="none"/>
-        </w:rPr>
-        <w:t xml:space="preserve"> </w:t>
-      </w:r>
-      <w:proofErr w:type="spellStart"/>
-      <w:r>
-        <w:rPr>
-          <w:rFonts w:cs="Times New Roman" w:hint="eastAsia"/>
-          <w:sz w:val="26"/>
-          <w:szCs w:val="26"/>
-        </w:rPr>
-        <w:t>endtime</w:t>
-      </w:r>
-      <w:proofErr w:type="spellEnd"/>
-      <w:r>
-        <w:rPr>
-          <w:rFonts w:cs="Times New Roman"/>
-          <w:sz w:val="26"/>
-          <w:szCs w:val="26"/>
-        </w:rPr>
-        <w:t>}}</w:t>
+        <w:t>為利後續會議準備，敬請協助提供以下資料</w:t>
+      </w:r>
+      <w:r>
+        <w:rPr>
+          <w:rFonts w:hint="eastAsia"/>
+        </w:rPr>
+        <w:t>：包含：</w:t>
       </w:r>
     </w:p>
     <w:p>
       <w:pPr>
         <w:spacing w:before="180" w:after="180"/>
-        <w:rPr>
-          <w:rFonts w:hint="eastAsia"/>
-        </w:rPr>
-      </w:pPr>
-      <w:r>
-        <w:t>5.</w:t>
-      </w:r>
-      <w:r>
-        <w:rPr>
-          <w:rFonts w:hint="eastAsia"/>
-        </w:rPr>
-        <w:t>綜合討論：</w:t>
-      </w:r>
-    </w:p>
-    <w:p>
-      <w:pPr>
-        <w:spacing w:before="180" w:after="180"/>
-      </w:pPr>
-      <w:r>
-        <w:rPr>
-          <w:rFonts w:hint="eastAsia"/>
+      </w:pPr>
+      <w:r>
+        <w:rPr>
           <w:b/>
           <w:bCs/>
         </w:rPr>
-        <w:t>為利後續會議準備，敬請協助提供以下資料</w:t>
-      </w:r>
-      <w:r>
-        <w:rPr>
-          <w:rFonts w:hint="eastAsia"/>
-        </w:rPr>
-        <w:t>：包含：</w:t>
-      </w:r>
-    </w:p>
-    <w:p>
-      <w:pPr>
-        <w:spacing w:before="180" w:after="180"/>
-      </w:pPr>
-      <w:r>
-        <w:rPr>
+        <w:t>1.</w:t>
+      </w:r>
+      <w:r>
+        <w:rPr>
+          <w:rFonts w:hint="eastAsia"/>
           <w:b/>
           <w:bCs/>
         </w:rPr>
-        <w:t>1.</w:t>
-      </w:r>
-      <w:r>
-        <w:rPr>
-          <w:rFonts w:hint="eastAsia"/>
+        <w:t>個人</w:t>
+      </w:r>
+      <w:r>
+        <w:rPr>
           <w:b/>
           <w:bCs/>
         </w:rPr>
-        <w:t>個人</w:t>
-      </w:r>
-      <w:r>
-        <w:rPr>
+        <w:t>CV</w:t>
+      </w:r>
+      <w:r>
+        <w:rPr>
+          <w:rFonts w:hint="eastAsia"/>
           <w:b/>
           <w:bCs/>
         </w:rPr>
-        <w:t>CV</w:t>
-      </w:r>
-      <w:r>
-        <w:rPr>
-          <w:rFonts w:hint="eastAsia"/>
-          <w:b/>
-          <w:bCs/>
-        </w:rPr>
-        <w:t>：將收錄於會議手冊中供與會</w:t>
-      </w:r>
-      <w:proofErr w:type="gramStart"/>
-      <w:r>
-        <w:rPr>
-          <w:rFonts w:hint="eastAsia"/>
-          <w:b/>
-          <w:bCs/>
-        </w:rPr>
-        <w:t>者參閱</w:t>
-      </w:r>
-      <w:proofErr w:type="gramEnd"/>
-      <w:r>
-        <w:rPr>
-          <w:rFonts w:hint="eastAsia"/>
-          <w:b/>
-          <w:bCs/>
-        </w:rPr>
-        <w:t>，請協助於</w:t>
+        <w:t>：將收錄於會議手冊中供與會者參閱，請協助於</w:t>
       </w:r>
       <w:r>
         <w:rPr>
@@ -1055,9 +816,6 @@
     <w:p>
       <w:pPr>
         <w:spacing w:before="180" w:after="180"/>
-        <w:rPr>
-          <w:rFonts w:hint="eastAsia"/>
-        </w:rPr>
       </w:pPr>
       <w:r>
         <w:t>3.</w:t>
@@ -1128,7 +886,7 @@
 </file>
 
 <file path=word/endnotes.xml><?xml version="1.0" encoding="utf-8"?>
-<w:endnotes xmlns:wpc="http://schemas.microsoft.com/office/word/2010/wordprocessingCanvas" xmlns:cx="http://schemas.microsoft.com/office/drawing/2014/chartex" xmlns:cx1="http://schemas.microsoft.com/office/drawing/2015/9/8/chartex" xmlns:cx2="http://schemas.microsoft.com/office/drawing/2015/10/21/chartex" xmlns:cx3="http://schemas.microsoft.com/office/drawing/2016/5/9/chartex" xmlns:cx4="http://schemas.microsoft.com/office/drawing/2016/5/10/chartex" xmlns:cx5="http://schemas.microsoft.com/office/drawing/2016/5/11/chartex" xmlns:cx6="http://schemas.microsoft.com/office/drawing/2016/5/12/chartex" xmlns:cx7="http://schemas.microsoft.com/office/drawing/2016/5/13/chartex" xmlns:cx8="http://schemas.microsoft.com/office/drawing/2016/5/14/chartex" xmlns:mc="http://schemas.openxmlformats.org/markup-compatibility/2006" xmlns:aink="http://schemas.microsoft.com/office/drawing/2016/ink" xmlns:am3d="http://schemas.microsoft.com/office/drawing/2017/model3d" xmlns:o="urn:schemas-microsoft-com:office:office" xmlns:oel="http://schemas.microsoft.com/office/2019/extlst" xmlns:r="http://schemas.openxmlformats.org/officeDocument/2006/relationships" xmlns:m="http://schemas.openxmlformats.org/officeDocument/2006/math" xmlns:v="urn:schemas-microsoft-com:vml" xmlns:wp14="http://schemas.microsoft.com/office/word/2010/wordprocessingDrawing" xmlns:wp="http://schemas.openxmlformats.org/drawingml/2006/wordprocessingDrawing" xmlns:w10="urn:schemas-microsoft-com:office:word" xmlns:w="http://schemas.openxmlformats.org/wordprocessingml/2006/main" xmlns:w14="http://schemas.microsoft.com/office/word/2010/wordml" xmlns:w15="http://schemas.microsoft.com/office/word/2012/wordml" xmlns:w16cex="http://schemas.microsoft.com/office/word/2018/wordml/cex" xmlns:w16cid="http://schemas.microsoft.com/office/word/2016/wordml/cid" xmlns:w16="http://schemas.microsoft.com/office/word/2018/wordml" xmlns:w16du="http://schemas.microsoft.com/office/word/2023/wordml/word16du" xmlns:w16sdtdh="http://schemas.microsoft.com/office/word/2020/wordml/sdtdatahash" xmlns:w16sdtfl="http://schemas.microsoft.com/office/word/2024/wordml/sdtformatlock" xmlns:w16se="http://schemas.microsoft.com/office/word/2015/wordml/symex" xmlns:wpg="http://schemas.microsoft.com/office/word/2010/wordprocessingGroup" xmlns:wpi="http://schemas.microsoft.com/office/word/2010/wordprocessingInk" xmlns:wne="http://schemas.microsoft.com/office/word/2006/wordml" xmlns:wps="http://schemas.microsoft.com/office/word/2010/wordprocessingShape" mc:Ignorable="w14 w15 w16se w16cid w16 w16cex w16sdtdh w16sdtfl w16du wp14">
+<w:endnotes xmlns:wpc="http://schemas.microsoft.com/office/word/2010/wordprocessingCanvas" xmlns:cx="http://schemas.microsoft.com/office/drawing/2014/chartex" xmlns:cx1="http://schemas.microsoft.com/office/drawing/2015/9/8/chartex" xmlns:cx2="http://schemas.microsoft.com/office/drawing/2015/10/21/chartex" xmlns:cx3="http://schemas.microsoft.com/office/drawing/2016/5/9/chartex" xmlns:cx4="http://schemas.microsoft.com/office/drawing/2016/5/10/chartex" xmlns:cx5="http://schemas.microsoft.com/office/drawing/2016/5/11/chartex" xmlns:cx6="http://schemas.microsoft.com/office/drawing/2016/5/12/chartex" xmlns:cx7="http://schemas.microsoft.com/office/drawing/2016/5/13/chartex" xmlns:cx8="http://schemas.microsoft.com/office/drawing/2016/5/14/chartex" xmlns:mc="http://schemas.openxmlformats.org/markup-compatibility/2006" xmlns:aink="http://schemas.microsoft.com/office/drawing/2016/ink" xmlns:am3d="http://schemas.microsoft.com/office/drawing/2017/model3d" xmlns:o="urn:schemas-microsoft-com:office:office" xmlns:r="http://schemas.openxmlformats.org/officeDocument/2006/relationships" xmlns:m="http://schemas.openxmlformats.org/officeDocument/2006/math" xmlns:v="urn:schemas-microsoft-com:vml" xmlns:wp14="http://schemas.microsoft.com/office/word/2010/wordprocessingDrawing" xmlns:wp="http://schemas.openxmlformats.org/drawingml/2006/wordprocessingDrawing" xmlns:w10="urn:schemas-microsoft-com:office:word" xmlns:w="http://schemas.openxmlformats.org/wordprocessingml/2006/main" xmlns:w14="http://schemas.microsoft.com/office/word/2010/wordml" xmlns:w15="http://schemas.microsoft.com/office/word/2012/wordml" xmlns:w16cex="http://schemas.microsoft.com/office/word/2018/wordml/cex" xmlns:w16cid="http://schemas.microsoft.com/office/word/2016/wordml/cid" xmlns:w16="http://schemas.microsoft.com/office/word/2018/wordml" xmlns:w16sdtdh="http://schemas.microsoft.com/office/word/2020/wordml/sdtdatahash" xmlns:w16se="http://schemas.microsoft.com/office/word/2015/wordml/symex" xmlns:wpg="http://schemas.microsoft.com/office/word/2010/wordprocessingGroup" xmlns:wpi="http://schemas.microsoft.com/office/word/2010/wordprocessingInk" xmlns:wne="http://schemas.microsoft.com/office/word/2006/wordml" xmlns:wps="http://schemas.microsoft.com/office/word/2010/wordprocessingShape" mc:Ignorable="w14 w15 w16se w16cid w16 w16cex w16sdtdh wp14">
   <w:endnote w:type="separator" w:id="-1">
     <w:p>
       <w:pPr>
@@ -1153,10 +911,10 @@
 </file>
 
 <file path=word/footer1.xml><?xml version="1.0" encoding="utf-8"?>
-<w:ftr xmlns:wpc="http://schemas.microsoft.com/office/word/2010/wordprocessingCanvas" xmlns:cx="http://schemas.microsoft.com/office/drawing/2014/chartex" xmlns:cx1="http://schemas.microsoft.com/office/drawing/2015/9/8/chartex" xmlns:cx2="http://schemas.microsoft.com/office/drawing/2015/10/21/chartex" xmlns:cx3="http://schemas.microsoft.com/office/drawing/2016/5/9/chartex" xmlns:cx4="http://schemas.microsoft.com/office/drawing/2016/5/10/chartex" xmlns:cx5="http://schemas.microsoft.com/office/drawing/2016/5/11/chartex" xmlns:cx6="http://schemas.microsoft.com/office/drawing/2016/5/12/chartex" xmlns:cx7="http://schemas.microsoft.com/office/drawing/2016/5/13/chartex" xmlns:cx8="http://schemas.microsoft.com/office/drawing/2016/5/14/chartex" xmlns:mc="http://schemas.openxmlformats.org/markup-compatibility/2006" xmlns:aink="http://schemas.microsoft.com/office/drawing/2016/ink" xmlns:am3d="http://schemas.microsoft.com/office/drawing/2017/model3d" xmlns:o="urn:schemas-microsoft-com:office:office" xmlns:oel="http://schemas.microsoft.com/office/2019/extlst" xmlns:r="http://schemas.openxmlformats.org/officeDocument/2006/relationships" xmlns:m="http://schemas.openxmlformats.org/officeDocument/2006/math" xmlns:v="urn:schemas-microsoft-com:vml" xmlns:wp14="http://schemas.microsoft.com/office/word/2010/wordprocessingDrawing" xmlns:wp="http://schemas.openxmlformats.org/drawingml/2006/wordprocessingDrawing" xmlns:w10="urn:schemas-microsoft-com:office:word" xmlns:w="http://schemas.openxmlformats.org/wordprocessingml/2006/main" xmlns:w14="http://schemas.microsoft.com/office/word/2010/wordml" xmlns:w15="http://schemas.microsoft.com/office/word/2012/wordml" xmlns:w16cex="http://schemas.microsoft.com/office/word/2018/wordml/cex" xmlns:w16cid="http://schemas.microsoft.com/office/word/2016/wordml/cid" xmlns:w16="http://schemas.microsoft.com/office/word/2018/wordml" xmlns:w16du="http://schemas.microsoft.com/office/word/2023/wordml/word16du" xmlns:w16sdtdh="http://schemas.microsoft.com/office/word/2020/wordml/sdtdatahash" xmlns:w16sdtfl="http://schemas.microsoft.com/office/word/2024/wordml/sdtformatlock" xmlns:w16se="http://schemas.microsoft.com/office/word/2015/wordml/symex" xmlns:wpg="http://schemas.microsoft.com/office/word/2010/wordprocessingGroup" xmlns:wpi="http://schemas.microsoft.com/office/word/2010/wordprocessingInk" xmlns:wne="http://schemas.microsoft.com/office/word/2006/wordml" xmlns:wps="http://schemas.microsoft.com/office/word/2010/wordprocessingShape" mc:Ignorable="w14 w15 w16se w16cid w16 w16cex w16sdtdh w16sdtfl w16du wp14">
+<w:ftr xmlns:wpc="http://schemas.microsoft.com/office/word/2010/wordprocessingCanvas" xmlns:cx="http://schemas.microsoft.com/office/drawing/2014/chartex" xmlns:cx1="http://schemas.microsoft.com/office/drawing/2015/9/8/chartex" xmlns:cx2="http://schemas.microsoft.com/office/drawing/2015/10/21/chartex" xmlns:cx3="http://schemas.microsoft.com/office/drawing/2016/5/9/chartex" xmlns:cx4="http://schemas.microsoft.com/office/drawing/2016/5/10/chartex" xmlns:cx5="http://schemas.microsoft.com/office/drawing/2016/5/11/chartex" xmlns:cx6="http://schemas.microsoft.com/office/drawing/2016/5/12/chartex" xmlns:cx7="http://schemas.microsoft.com/office/drawing/2016/5/13/chartex" xmlns:cx8="http://schemas.microsoft.com/office/drawing/2016/5/14/chartex" xmlns:mc="http://schemas.openxmlformats.org/markup-compatibility/2006" xmlns:aink="http://schemas.microsoft.com/office/drawing/2016/ink" xmlns:am3d="http://schemas.microsoft.com/office/drawing/2017/model3d" xmlns:o="urn:schemas-microsoft-com:office:office" xmlns:r="http://schemas.openxmlformats.org/officeDocument/2006/relationships" xmlns:m="http://schemas.openxmlformats.org/officeDocument/2006/math" xmlns:v="urn:schemas-microsoft-com:vml" xmlns:wp14="http://schemas.microsoft.com/office/word/2010/wordprocessingDrawing" xmlns:wp="http://schemas.openxmlformats.org/drawingml/2006/wordprocessingDrawing" xmlns:w10="urn:schemas-microsoft-com:office:word" xmlns:w="http://schemas.openxmlformats.org/wordprocessingml/2006/main" xmlns:w14="http://schemas.microsoft.com/office/word/2010/wordml" xmlns:w15="http://schemas.microsoft.com/office/word/2012/wordml" xmlns:w16cex="http://schemas.microsoft.com/office/word/2018/wordml/cex" xmlns:w16cid="http://schemas.microsoft.com/office/word/2016/wordml/cid" xmlns:w16="http://schemas.microsoft.com/office/word/2018/wordml" xmlns:w16sdtdh="http://schemas.microsoft.com/office/word/2020/wordml/sdtdatahash" xmlns:w16se="http://schemas.microsoft.com/office/word/2015/wordml/symex" xmlns:wpg="http://schemas.microsoft.com/office/word/2010/wordprocessingGroup" xmlns:wpi="http://schemas.microsoft.com/office/word/2010/wordprocessingInk" xmlns:wne="http://schemas.microsoft.com/office/word/2006/wordml" xmlns:wps="http://schemas.microsoft.com/office/word/2010/wordprocessingShape" mc:Ignorable="w14 w15 w16se w16cid w16 w16cex w16sdtdh wp14">
   <w:p>
     <w:pPr>
-      <w:pStyle w:val="Footer"/>
+      <w:pStyle w:val="af0"/>
       <w:spacing w:before="120" w:after="120"/>
     </w:pPr>
   </w:p>
@@ -1164,10 +922,10 @@
 </file>
 
 <file path=word/footer2.xml><?xml version="1.0" encoding="utf-8"?>
-<w:ftr xmlns:wpc="http://schemas.microsoft.com/office/word/2010/wordprocessingCanvas" xmlns:cx="http://schemas.microsoft.com/office/drawing/2014/chartex" xmlns:cx1="http://schemas.microsoft.com/office/drawing/2015/9/8/chartex" xmlns:cx2="http://schemas.microsoft.com/office/drawing/2015/10/21/chartex" xmlns:cx3="http://schemas.microsoft.com/office/drawing/2016/5/9/chartex" xmlns:cx4="http://schemas.microsoft.com/office/drawing/2016/5/10/chartex" xmlns:cx5="http://schemas.microsoft.com/office/drawing/2016/5/11/chartex" xmlns:cx6="http://schemas.microsoft.com/office/drawing/2016/5/12/chartex" xmlns:cx7="http://schemas.microsoft.com/office/drawing/2016/5/13/chartex" xmlns:cx8="http://schemas.microsoft.com/office/drawing/2016/5/14/chartex" xmlns:mc="http://schemas.openxmlformats.org/markup-compatibility/2006" xmlns:aink="http://schemas.microsoft.com/office/drawing/2016/ink" xmlns:am3d="http://schemas.microsoft.com/office/drawing/2017/model3d" xmlns:o="urn:schemas-microsoft-com:office:office" xmlns:oel="http://schemas.microsoft.com/office/2019/extlst" xmlns:r="http://schemas.openxmlformats.org/officeDocument/2006/relationships" xmlns:m="http://schemas.openxmlformats.org/officeDocument/2006/math" xmlns:v="urn:schemas-microsoft-com:vml" xmlns:wp14="http://schemas.microsoft.com/office/word/2010/wordprocessingDrawing" xmlns:wp="http://schemas.openxmlformats.org/drawingml/2006/wordprocessingDrawing" xmlns:w10="urn:schemas-microsoft-com:office:word" xmlns:w="http://schemas.openxmlformats.org/wordprocessingml/2006/main" xmlns:w14="http://schemas.microsoft.com/office/word/2010/wordml" xmlns:w15="http://schemas.microsoft.com/office/word/2012/wordml" xmlns:w16cex="http://schemas.microsoft.com/office/word/2018/wordml/cex" xmlns:w16cid="http://schemas.microsoft.com/office/word/2016/wordml/cid" xmlns:w16="http://schemas.microsoft.com/office/word/2018/wordml" xmlns:w16du="http://schemas.microsoft.com/office/word/2023/wordml/word16du" xmlns:w16sdtdh="http://schemas.microsoft.com/office/word/2020/wordml/sdtdatahash" xmlns:w16sdtfl="http://schemas.microsoft.com/office/word/2024/wordml/sdtformatlock" xmlns:w16se="http://schemas.microsoft.com/office/word/2015/wordml/symex" xmlns:wpg="http://schemas.microsoft.com/office/word/2010/wordprocessingGroup" xmlns:wpi="http://schemas.microsoft.com/office/word/2010/wordprocessingInk" xmlns:wne="http://schemas.microsoft.com/office/word/2006/wordml" xmlns:wps="http://schemas.microsoft.com/office/word/2010/wordprocessingShape" mc:Ignorable="w14 w15 w16se w16cid w16 w16cex w16sdtdh w16sdtfl w16du wp14">
+<w:ftr xmlns:wpc="http://schemas.microsoft.com/office/word/2010/wordprocessingCanvas" xmlns:cx="http://schemas.microsoft.com/office/drawing/2014/chartex" xmlns:cx1="http://schemas.microsoft.com/office/drawing/2015/9/8/chartex" xmlns:cx2="http://schemas.microsoft.com/office/drawing/2015/10/21/chartex" xmlns:cx3="http://schemas.microsoft.com/office/drawing/2016/5/9/chartex" xmlns:cx4="http://schemas.microsoft.com/office/drawing/2016/5/10/chartex" xmlns:cx5="http://schemas.microsoft.com/office/drawing/2016/5/11/chartex" xmlns:cx6="http://schemas.microsoft.com/office/drawing/2016/5/12/chartex" xmlns:cx7="http://schemas.microsoft.com/office/drawing/2016/5/13/chartex" xmlns:cx8="http://schemas.microsoft.com/office/drawing/2016/5/14/chartex" xmlns:mc="http://schemas.openxmlformats.org/markup-compatibility/2006" xmlns:aink="http://schemas.microsoft.com/office/drawing/2016/ink" xmlns:am3d="http://schemas.microsoft.com/office/drawing/2017/model3d" xmlns:o="urn:schemas-microsoft-com:office:office" xmlns:r="http://schemas.openxmlformats.org/officeDocument/2006/relationships" xmlns:m="http://schemas.openxmlformats.org/officeDocument/2006/math" xmlns:v="urn:schemas-microsoft-com:vml" xmlns:wp14="http://schemas.microsoft.com/office/word/2010/wordprocessingDrawing" xmlns:wp="http://schemas.openxmlformats.org/drawingml/2006/wordprocessingDrawing" xmlns:w10="urn:schemas-microsoft-com:office:word" xmlns:w="http://schemas.openxmlformats.org/wordprocessingml/2006/main" xmlns:w14="http://schemas.microsoft.com/office/word/2010/wordml" xmlns:w15="http://schemas.microsoft.com/office/word/2012/wordml" xmlns:w16cex="http://schemas.microsoft.com/office/word/2018/wordml/cex" xmlns:w16cid="http://schemas.microsoft.com/office/word/2016/wordml/cid" xmlns:w16="http://schemas.microsoft.com/office/word/2018/wordml" xmlns:w16sdtdh="http://schemas.microsoft.com/office/word/2020/wordml/sdtdatahash" xmlns:w16se="http://schemas.microsoft.com/office/word/2015/wordml/symex" xmlns:wpg="http://schemas.microsoft.com/office/word/2010/wordprocessingGroup" xmlns:wpi="http://schemas.microsoft.com/office/word/2010/wordprocessingInk" xmlns:wne="http://schemas.microsoft.com/office/word/2006/wordml" xmlns:wps="http://schemas.microsoft.com/office/word/2010/wordprocessingShape" mc:Ignorable="w14 w15 w16se w16cid w16 w16cex w16sdtdh wp14">
   <w:p>
     <w:pPr>
-      <w:pStyle w:val="Footer"/>
+      <w:pStyle w:val="af0"/>
       <w:spacing w:before="120" w:after="120"/>
     </w:pPr>
   </w:p>
@@ -1175,10 +933,10 @@
 </file>
 
 <file path=word/footer3.xml><?xml version="1.0" encoding="utf-8"?>
-<w:ftr xmlns:wpc="http://schemas.microsoft.com/office/word/2010/wordprocessingCanvas" xmlns:cx="http://schemas.microsoft.com/office/drawing/2014/chartex" xmlns:cx1="http://schemas.microsoft.com/office/drawing/2015/9/8/chartex" xmlns:cx2="http://schemas.microsoft.com/office/drawing/2015/10/21/chartex" xmlns:cx3="http://schemas.microsoft.com/office/drawing/2016/5/9/chartex" xmlns:cx4="http://schemas.microsoft.com/office/drawing/2016/5/10/chartex" xmlns:cx5="http://schemas.microsoft.com/office/drawing/2016/5/11/chartex" xmlns:cx6="http://schemas.microsoft.com/office/drawing/2016/5/12/chartex" xmlns:cx7="http://schemas.microsoft.com/office/drawing/2016/5/13/chartex" xmlns:cx8="http://schemas.microsoft.com/office/drawing/2016/5/14/chartex" xmlns:mc="http://schemas.openxmlformats.org/markup-compatibility/2006" xmlns:aink="http://schemas.microsoft.com/office/drawing/2016/ink" xmlns:am3d="http://schemas.microsoft.com/office/drawing/2017/model3d" xmlns:o="urn:schemas-microsoft-com:office:office" xmlns:oel="http://schemas.microsoft.com/office/2019/extlst" xmlns:r="http://schemas.openxmlformats.org/officeDocument/2006/relationships" xmlns:m="http://schemas.openxmlformats.org/officeDocument/2006/math" xmlns:v="urn:schemas-microsoft-com:vml" xmlns:wp14="http://schemas.microsoft.com/office/word/2010/wordprocessingDrawing" xmlns:wp="http://schemas.openxmlformats.org/drawingml/2006/wordprocessingDrawing" xmlns:w10="urn:schemas-microsoft-com:office:word" xmlns:w="http://schemas.openxmlformats.org/wordprocessingml/2006/main" xmlns:w14="http://schemas.microsoft.com/office/word/2010/wordml" xmlns:w15="http://schemas.microsoft.com/office/word/2012/wordml" xmlns:w16cex="http://schemas.microsoft.com/office/word/2018/wordml/cex" xmlns:w16cid="http://schemas.microsoft.com/office/word/2016/wordml/cid" xmlns:w16="http://schemas.microsoft.com/office/word/2018/wordml" xmlns:w16du="http://schemas.microsoft.com/office/word/2023/wordml/word16du" xmlns:w16sdtdh="http://schemas.microsoft.com/office/word/2020/wordml/sdtdatahash" xmlns:w16sdtfl="http://schemas.microsoft.com/office/word/2024/wordml/sdtformatlock" xmlns:w16se="http://schemas.microsoft.com/office/word/2015/wordml/symex" xmlns:wpg="http://schemas.microsoft.com/office/word/2010/wordprocessingGroup" xmlns:wpi="http://schemas.microsoft.com/office/word/2010/wordprocessingInk" xmlns:wne="http://schemas.microsoft.com/office/word/2006/wordml" xmlns:wps="http://schemas.microsoft.com/office/word/2010/wordprocessingShape" mc:Ignorable="w14 w15 w16se w16cid w16 w16cex w16sdtdh w16sdtfl w16du wp14">
+<w:ftr xmlns:wpc="http://schemas.microsoft.com/office/word/2010/wordprocessingCanvas" xmlns:cx="http://schemas.microsoft.com/office/drawing/2014/chartex" xmlns:cx1="http://schemas.microsoft.com/office/drawing/2015/9/8/chartex" xmlns:cx2="http://schemas.microsoft.com/office/drawing/2015/10/21/chartex" xmlns:cx3="http://schemas.microsoft.com/office/drawing/2016/5/9/chartex" xmlns:cx4="http://schemas.microsoft.com/office/drawing/2016/5/10/chartex" xmlns:cx5="http://schemas.microsoft.com/office/drawing/2016/5/11/chartex" xmlns:cx6="http://schemas.microsoft.com/office/drawing/2016/5/12/chartex" xmlns:cx7="http://schemas.microsoft.com/office/drawing/2016/5/13/chartex" xmlns:cx8="http://schemas.microsoft.com/office/drawing/2016/5/14/chartex" xmlns:mc="http://schemas.openxmlformats.org/markup-compatibility/2006" xmlns:aink="http://schemas.microsoft.com/office/drawing/2016/ink" xmlns:am3d="http://schemas.microsoft.com/office/drawing/2017/model3d" xmlns:o="urn:schemas-microsoft-com:office:office" xmlns:r="http://schemas.openxmlformats.org/officeDocument/2006/relationships" xmlns:m="http://schemas.openxmlformats.org/officeDocument/2006/math" xmlns:v="urn:schemas-microsoft-com:vml" xmlns:wp14="http://schemas.microsoft.com/office/word/2010/wordprocessingDrawing" xmlns:wp="http://schemas.openxmlformats.org/drawingml/2006/wordprocessingDrawing" xmlns:w10="urn:schemas-microsoft-com:office:word" xmlns:w="http://schemas.openxmlformats.org/wordprocessingml/2006/main" xmlns:w14="http://schemas.microsoft.com/office/word/2010/wordml" xmlns:w15="http://schemas.microsoft.com/office/word/2012/wordml" xmlns:w16cex="http://schemas.microsoft.com/office/word/2018/wordml/cex" xmlns:w16cid="http://schemas.microsoft.com/office/word/2016/wordml/cid" xmlns:w16="http://schemas.microsoft.com/office/word/2018/wordml" xmlns:w16sdtdh="http://schemas.microsoft.com/office/word/2020/wordml/sdtdatahash" xmlns:w16se="http://schemas.microsoft.com/office/word/2015/wordml/symex" xmlns:wpg="http://schemas.microsoft.com/office/word/2010/wordprocessingGroup" xmlns:wpi="http://schemas.microsoft.com/office/word/2010/wordprocessingInk" xmlns:wne="http://schemas.microsoft.com/office/word/2006/wordml" xmlns:wps="http://schemas.microsoft.com/office/word/2010/wordprocessingShape" mc:Ignorable="w14 w15 w16se w16cid w16 w16cex w16sdtdh wp14">
   <w:p>
     <w:pPr>
-      <w:pStyle w:val="Footer"/>
+      <w:pStyle w:val="af0"/>
       <w:spacing w:before="120" w:after="120"/>
     </w:pPr>
   </w:p>
@@ -1186,7 +944,7 @@
 </file>
 
 <file path=word/footnotes.xml><?xml version="1.0" encoding="utf-8"?>
-<w:footnotes xmlns:wpc="http://schemas.microsoft.com/office/word/2010/wordprocessingCanvas" xmlns:cx="http://schemas.microsoft.com/office/drawing/2014/chartex" xmlns:cx1="http://schemas.microsoft.com/office/drawing/2015/9/8/chartex" xmlns:cx2="http://schemas.microsoft.com/office/drawing/2015/10/21/chartex" xmlns:cx3="http://schemas.microsoft.com/office/drawing/2016/5/9/chartex" xmlns:cx4="http://schemas.microsoft.com/office/drawing/2016/5/10/chartex" xmlns:cx5="http://schemas.microsoft.com/office/drawing/2016/5/11/chartex" xmlns:cx6="http://schemas.microsoft.com/office/drawing/2016/5/12/chartex" xmlns:cx7="http://schemas.microsoft.com/office/drawing/2016/5/13/chartex" xmlns:cx8="http://schemas.microsoft.com/office/drawing/2016/5/14/chartex" xmlns:mc="http://schemas.openxmlformats.org/markup-compatibility/2006" xmlns:aink="http://schemas.microsoft.com/office/drawing/2016/ink" xmlns:am3d="http://schemas.microsoft.com/office/drawing/2017/model3d" xmlns:o="urn:schemas-microsoft-com:office:office" xmlns:oel="http://schemas.microsoft.com/office/2019/extlst" xmlns:r="http://schemas.openxmlformats.org/officeDocument/2006/relationships" xmlns:m="http://schemas.openxmlformats.org/officeDocument/2006/math" xmlns:v="urn:schemas-microsoft-com:vml" xmlns:wp14="http://schemas.microsoft.com/office/word/2010/wordprocessingDrawing" xmlns:wp="http://schemas.openxmlformats.org/drawingml/2006/wordprocessingDrawing" xmlns:w10="urn:schemas-microsoft-com:office:word" xmlns:w="http://schemas.openxmlformats.org/wordprocessingml/2006/main" xmlns:w14="http://schemas.microsoft.com/office/word/2010/wordml" xmlns:w15="http://schemas.microsoft.com/office/word/2012/wordml" xmlns:w16cex="http://schemas.microsoft.com/office/word/2018/wordml/cex" xmlns:w16cid="http://schemas.microsoft.com/office/word/2016/wordml/cid" xmlns:w16="http://schemas.microsoft.com/office/word/2018/wordml" xmlns:w16du="http://schemas.microsoft.com/office/word/2023/wordml/word16du" xmlns:w16sdtdh="http://schemas.microsoft.com/office/word/2020/wordml/sdtdatahash" xmlns:w16sdtfl="http://schemas.microsoft.com/office/word/2024/wordml/sdtformatlock" xmlns:w16se="http://schemas.microsoft.com/office/word/2015/wordml/symex" xmlns:wpg="http://schemas.microsoft.com/office/word/2010/wordprocessingGroup" xmlns:wpi="http://schemas.microsoft.com/office/word/2010/wordprocessingInk" xmlns:wne="http://schemas.microsoft.com/office/word/2006/wordml" xmlns:wps="http://schemas.microsoft.com/office/word/2010/wordprocessingShape" mc:Ignorable="w14 w15 w16se w16cid w16 w16cex w16sdtdh w16sdtfl w16du wp14">
+<w:footnotes xmlns:wpc="http://schemas.microsoft.com/office/word/2010/wordprocessingCanvas" xmlns:cx="http://schemas.microsoft.com/office/drawing/2014/chartex" xmlns:cx1="http://schemas.microsoft.com/office/drawing/2015/9/8/chartex" xmlns:cx2="http://schemas.microsoft.com/office/drawing/2015/10/21/chartex" xmlns:cx3="http://schemas.microsoft.com/office/drawing/2016/5/9/chartex" xmlns:cx4="http://schemas.microsoft.com/office/drawing/2016/5/10/chartex" xmlns:cx5="http://schemas.microsoft.com/office/drawing/2016/5/11/chartex" xmlns:cx6="http://schemas.microsoft.com/office/drawing/2016/5/12/chartex" xmlns:cx7="http://schemas.microsoft.com/office/drawing/2016/5/13/chartex" xmlns:cx8="http://schemas.microsoft.com/office/drawing/2016/5/14/chartex" xmlns:mc="http://schemas.openxmlformats.org/markup-compatibility/2006" xmlns:aink="http://schemas.microsoft.com/office/drawing/2016/ink" xmlns:am3d="http://schemas.microsoft.com/office/drawing/2017/model3d" xmlns:o="urn:schemas-microsoft-com:office:office" xmlns:r="http://schemas.openxmlformats.org/officeDocument/2006/relationships" xmlns:m="http://schemas.openxmlformats.org/officeDocument/2006/math" xmlns:v="urn:schemas-microsoft-com:vml" xmlns:wp14="http://schemas.microsoft.com/office/word/2010/wordprocessingDrawing" xmlns:wp="http://schemas.openxmlformats.org/drawingml/2006/wordprocessingDrawing" xmlns:w10="urn:schemas-microsoft-com:office:word" xmlns:w="http://schemas.openxmlformats.org/wordprocessingml/2006/main" xmlns:w14="http://schemas.microsoft.com/office/word/2010/wordml" xmlns:w15="http://schemas.microsoft.com/office/word/2012/wordml" xmlns:w16cex="http://schemas.microsoft.com/office/word/2018/wordml/cex" xmlns:w16cid="http://schemas.microsoft.com/office/word/2016/wordml/cid" xmlns:w16="http://schemas.microsoft.com/office/word/2018/wordml" xmlns:w16sdtdh="http://schemas.microsoft.com/office/word/2020/wordml/sdtdatahash" xmlns:w16se="http://schemas.microsoft.com/office/word/2015/wordml/symex" xmlns:wpg="http://schemas.microsoft.com/office/word/2010/wordprocessingGroup" xmlns:wpi="http://schemas.microsoft.com/office/word/2010/wordprocessingInk" xmlns:wne="http://schemas.microsoft.com/office/word/2006/wordml" xmlns:wps="http://schemas.microsoft.com/office/word/2010/wordprocessingShape" mc:Ignorable="w14 w15 w16se w16cid w16 w16cex w16sdtdh wp14">
   <w:footnote w:type="separator" w:id="-1">
     <w:p>
       <w:pPr>
@@ -1211,10 +969,10 @@
 </file>
 
 <file path=word/header1.xml><?xml version="1.0" encoding="utf-8"?>
-<w:hdr xmlns:wpc="http://schemas.microsoft.com/office/word/2010/wordprocessingCanvas" xmlns:cx="http://schemas.microsoft.com/office/drawing/2014/chartex" xmlns:cx1="http://schemas.microsoft.com/office/drawing/2015/9/8/chartex" xmlns:cx2="http://schemas.microsoft.com/office/drawing/2015/10/21/chartex" xmlns:cx3="http://schemas.microsoft.com/office/drawing/2016/5/9/chartex" xmlns:cx4="http://schemas.microsoft.com/office/drawing/2016/5/10/chartex" xmlns:cx5="http://schemas.microsoft.com/office/drawing/2016/5/11/chartex" xmlns:cx6="http://schemas.microsoft.com/office/drawing/2016/5/12/chartex" xmlns:cx7="http://schemas.microsoft.com/office/drawing/2016/5/13/chartex" xmlns:cx8="http://schemas.microsoft.com/office/drawing/2016/5/14/chartex" xmlns:mc="http://schemas.openxmlformats.org/markup-compatibility/2006" xmlns:aink="http://schemas.microsoft.com/office/drawing/2016/ink" xmlns:am3d="http://schemas.microsoft.com/office/drawing/2017/model3d" xmlns:o="urn:schemas-microsoft-com:office:office" xmlns:oel="http://schemas.microsoft.com/office/2019/extlst" xmlns:r="http://schemas.openxmlformats.org/officeDocument/2006/relationships" xmlns:m="http://schemas.openxmlformats.org/officeDocument/2006/math" xmlns:v="urn:schemas-microsoft-com:vml" xmlns:wp14="http://schemas.microsoft.com/office/word/2010/wordprocessingDrawing" xmlns:wp="http://schemas.openxmlformats.org/drawingml/2006/wordprocessingDrawing" xmlns:w10="urn:schemas-microsoft-com:office:word" xmlns:w="http://schemas.openxmlformats.org/wordprocessingml/2006/main" xmlns:w14="http://schemas.microsoft.com/office/word/2010/wordml" xmlns:w15="http://schemas.microsoft.com/office/word/2012/wordml" xmlns:w16cex="http://schemas.microsoft.com/office/word/2018/wordml/cex" xmlns:w16cid="http://schemas.microsoft.com/office/word/2016/wordml/cid" xmlns:w16="http://schemas.microsoft.com/office/word/2018/wordml" xmlns:w16du="http://schemas.microsoft.com/office/word/2023/wordml/word16du" xmlns:w16sdtdh="http://schemas.microsoft.com/office/word/2020/wordml/sdtdatahash" xmlns:w16sdtfl="http://schemas.microsoft.com/office/word/2024/wordml/sdtformatlock" xmlns:w16se="http://schemas.microsoft.com/office/word/2015/wordml/symex" xmlns:wpg="http://schemas.microsoft.com/office/word/2010/wordprocessingGroup" xmlns:wpi="http://schemas.microsoft.com/office/word/2010/wordprocessingInk" xmlns:wne="http://schemas.microsoft.com/office/word/2006/wordml" xmlns:wps="http://schemas.microsoft.com/office/word/2010/wordprocessingShape" mc:Ignorable="w14 w15 w16se w16cid w16 w16cex w16sdtdh w16sdtfl w16du wp14">
+<w:hdr xmlns:wpc="http://schemas.microsoft.com/office/word/2010/wordprocessingCanvas" xmlns:cx="http://schemas.microsoft.com/office/drawing/2014/chartex" xmlns:cx1="http://schemas.microsoft.com/office/drawing/2015/9/8/chartex" xmlns:cx2="http://schemas.microsoft.com/office/drawing/2015/10/21/chartex" xmlns:cx3="http://schemas.microsoft.com/office/drawing/2016/5/9/chartex" xmlns:cx4="http://schemas.microsoft.com/office/drawing/2016/5/10/chartex" xmlns:cx5="http://schemas.microsoft.com/office/drawing/2016/5/11/chartex" xmlns:cx6="http://schemas.microsoft.com/office/drawing/2016/5/12/chartex" xmlns:cx7="http://schemas.microsoft.com/office/drawing/2016/5/13/chartex" xmlns:cx8="http://schemas.microsoft.com/office/drawing/2016/5/14/chartex" xmlns:mc="http://schemas.openxmlformats.org/markup-compatibility/2006" xmlns:aink="http://schemas.microsoft.com/office/drawing/2016/ink" xmlns:am3d="http://schemas.microsoft.com/office/drawing/2017/model3d" xmlns:o="urn:schemas-microsoft-com:office:office" xmlns:r="http://schemas.openxmlformats.org/officeDocument/2006/relationships" xmlns:m="http://schemas.openxmlformats.org/officeDocument/2006/math" xmlns:v="urn:schemas-microsoft-com:vml" xmlns:wp14="http://schemas.microsoft.com/office/word/2010/wordprocessingDrawing" xmlns:wp="http://schemas.openxmlformats.org/drawingml/2006/wordprocessingDrawing" xmlns:w10="urn:schemas-microsoft-com:office:word" xmlns:w="http://schemas.openxmlformats.org/wordprocessingml/2006/main" xmlns:w14="http://schemas.microsoft.com/office/word/2010/wordml" xmlns:w15="http://schemas.microsoft.com/office/word/2012/wordml" xmlns:w16cex="http://schemas.microsoft.com/office/word/2018/wordml/cex" xmlns:w16cid="http://schemas.microsoft.com/office/word/2016/wordml/cid" xmlns:w16="http://schemas.microsoft.com/office/word/2018/wordml" xmlns:w16sdtdh="http://schemas.microsoft.com/office/word/2020/wordml/sdtdatahash" xmlns:w16se="http://schemas.microsoft.com/office/word/2015/wordml/symex" xmlns:wpg="http://schemas.microsoft.com/office/word/2010/wordprocessingGroup" xmlns:wpi="http://schemas.microsoft.com/office/word/2010/wordprocessingInk" xmlns:wne="http://schemas.microsoft.com/office/word/2006/wordml" xmlns:wps="http://schemas.microsoft.com/office/word/2010/wordprocessingShape" mc:Ignorable="w14 w15 w16se w16cid w16 w16cex w16sdtdh wp14">
   <w:p>
     <w:pPr>
-      <w:pStyle w:val="Header"/>
+      <w:pStyle w:val="ae"/>
       <w:spacing w:before="120" w:after="120"/>
     </w:pPr>
   </w:p>
@@ -1222,10 +980,10 @@
 </file>
 
 <file path=word/header2.xml><?xml version="1.0" encoding="utf-8"?>
-<w:hdr xmlns:wpc="http://schemas.microsoft.com/office/word/2010/wordprocessingCanvas" xmlns:cx="http://schemas.microsoft.com/office/drawing/2014/chartex" xmlns:cx1="http://schemas.microsoft.com/office/drawing/2015/9/8/chartex" xmlns:cx2="http://schemas.microsoft.com/office/drawing/2015/10/21/chartex" xmlns:cx3="http://schemas.microsoft.com/office/drawing/2016/5/9/chartex" xmlns:cx4="http://schemas.microsoft.com/office/drawing/2016/5/10/chartex" xmlns:cx5="http://schemas.microsoft.com/office/drawing/2016/5/11/chartex" xmlns:cx6="http://schemas.microsoft.com/office/drawing/2016/5/12/chartex" xmlns:cx7="http://schemas.microsoft.com/office/drawing/2016/5/13/chartex" xmlns:cx8="http://schemas.microsoft.com/office/drawing/2016/5/14/chartex" xmlns:mc="http://schemas.openxmlformats.org/markup-compatibility/2006" xmlns:aink="http://schemas.microsoft.com/office/drawing/2016/ink" xmlns:am3d="http://schemas.microsoft.com/office/drawing/2017/model3d" xmlns:o="urn:schemas-microsoft-com:office:office" xmlns:oel="http://schemas.microsoft.com/office/2019/extlst" xmlns:r="http://schemas.openxmlformats.org/officeDocument/2006/relationships" xmlns:m="http://schemas.openxmlformats.org/officeDocument/2006/math" xmlns:v="urn:schemas-microsoft-com:vml" xmlns:wp14="http://schemas.microsoft.com/office/word/2010/wordprocessingDrawing" xmlns:wp="http://schemas.openxmlformats.org/drawingml/2006/wordprocessingDrawing" xmlns:w10="urn:schemas-microsoft-com:office:word" xmlns:w="http://schemas.openxmlformats.org/wordprocessingml/2006/main" xmlns:w14="http://schemas.microsoft.com/office/word/2010/wordml" xmlns:w15="http://schemas.microsoft.com/office/word/2012/wordml" xmlns:w16cex="http://schemas.microsoft.com/office/word/2018/wordml/cex" xmlns:w16cid="http://schemas.microsoft.com/office/word/2016/wordml/cid" xmlns:w16="http://schemas.microsoft.com/office/word/2018/wordml" xmlns:w16du="http://schemas.microsoft.com/office/word/2023/wordml/word16du" xmlns:w16sdtdh="http://schemas.microsoft.com/office/word/2020/wordml/sdtdatahash" xmlns:w16sdtfl="http://schemas.microsoft.com/office/word/2024/wordml/sdtformatlock" xmlns:w16se="http://schemas.microsoft.com/office/word/2015/wordml/symex" xmlns:wpg="http://schemas.microsoft.com/office/word/2010/wordprocessingGroup" xmlns:wpi="http://schemas.microsoft.com/office/word/2010/wordprocessingInk" xmlns:wne="http://schemas.microsoft.com/office/word/2006/wordml" xmlns:wps="http://schemas.microsoft.com/office/word/2010/wordprocessingShape" mc:Ignorable="w14 w15 w16se w16cid w16 w16cex w16sdtdh w16sdtfl w16du wp14">
+<w:hdr xmlns:wpc="http://schemas.microsoft.com/office/word/2010/wordprocessingCanvas" xmlns:cx="http://schemas.microsoft.com/office/drawing/2014/chartex" xmlns:cx1="http://schemas.microsoft.com/office/drawing/2015/9/8/chartex" xmlns:cx2="http://schemas.microsoft.com/office/drawing/2015/10/21/chartex" xmlns:cx3="http://schemas.microsoft.com/office/drawing/2016/5/9/chartex" xmlns:cx4="http://schemas.microsoft.com/office/drawing/2016/5/10/chartex" xmlns:cx5="http://schemas.microsoft.com/office/drawing/2016/5/11/chartex" xmlns:cx6="http://schemas.microsoft.com/office/drawing/2016/5/12/chartex" xmlns:cx7="http://schemas.microsoft.com/office/drawing/2016/5/13/chartex" xmlns:cx8="http://schemas.microsoft.com/office/drawing/2016/5/14/chartex" xmlns:mc="http://schemas.openxmlformats.org/markup-compatibility/2006" xmlns:aink="http://schemas.microsoft.com/office/drawing/2016/ink" xmlns:am3d="http://schemas.microsoft.com/office/drawing/2017/model3d" xmlns:o="urn:schemas-microsoft-com:office:office" xmlns:r="http://schemas.openxmlformats.org/officeDocument/2006/relationships" xmlns:m="http://schemas.openxmlformats.org/officeDocument/2006/math" xmlns:v="urn:schemas-microsoft-com:vml" xmlns:wp14="http://schemas.microsoft.com/office/word/2010/wordprocessingDrawing" xmlns:wp="http://schemas.openxmlformats.org/drawingml/2006/wordprocessingDrawing" xmlns:w10="urn:schemas-microsoft-com:office:word" xmlns:w="http://schemas.openxmlformats.org/wordprocessingml/2006/main" xmlns:w14="http://schemas.microsoft.com/office/word/2010/wordml" xmlns:w15="http://schemas.microsoft.com/office/word/2012/wordml" xmlns:w16cex="http://schemas.microsoft.com/office/word/2018/wordml/cex" xmlns:w16cid="http://schemas.microsoft.com/office/word/2016/wordml/cid" xmlns:w16="http://schemas.microsoft.com/office/word/2018/wordml" xmlns:w16sdtdh="http://schemas.microsoft.com/office/word/2020/wordml/sdtdatahash" xmlns:w16se="http://schemas.microsoft.com/office/word/2015/wordml/symex" xmlns:wpg="http://schemas.microsoft.com/office/word/2010/wordprocessingGroup" xmlns:wpi="http://schemas.microsoft.com/office/word/2010/wordprocessingInk" xmlns:wne="http://schemas.microsoft.com/office/word/2006/wordml" xmlns:wps="http://schemas.microsoft.com/office/word/2010/wordprocessingShape" mc:Ignorable="w14 w15 w16se w16cid w16 w16cex w16sdtdh wp14">
   <w:p>
     <w:pPr>
-      <w:pStyle w:val="Header"/>
+      <w:pStyle w:val="ae"/>
       <w:spacing w:before="120" w:after="120"/>
     </w:pPr>
   </w:p>
@@ -1233,10 +991,10 @@
 </file>
 
 <file path=word/header3.xml><?xml version="1.0" encoding="utf-8"?>
-<w:hdr xmlns:wpc="http://schemas.microsoft.com/office/word/2010/wordprocessingCanvas" xmlns:cx="http://schemas.microsoft.com/office/drawing/2014/chartex" xmlns:cx1="http://schemas.microsoft.com/office/drawing/2015/9/8/chartex" xmlns:cx2="http://schemas.microsoft.com/office/drawing/2015/10/21/chartex" xmlns:cx3="http://schemas.microsoft.com/office/drawing/2016/5/9/chartex" xmlns:cx4="http://schemas.microsoft.com/office/drawing/2016/5/10/chartex" xmlns:cx5="http://schemas.microsoft.com/office/drawing/2016/5/11/chartex" xmlns:cx6="http://schemas.microsoft.com/office/drawing/2016/5/12/chartex" xmlns:cx7="http://schemas.microsoft.com/office/drawing/2016/5/13/chartex" xmlns:cx8="http://schemas.microsoft.com/office/drawing/2016/5/14/chartex" xmlns:mc="http://schemas.openxmlformats.org/markup-compatibility/2006" xmlns:aink="http://schemas.microsoft.com/office/drawing/2016/ink" xmlns:am3d="http://schemas.microsoft.com/office/drawing/2017/model3d" xmlns:o="urn:schemas-microsoft-com:office:office" xmlns:oel="http://schemas.microsoft.com/office/2019/extlst" xmlns:r="http://schemas.openxmlformats.org/officeDocument/2006/relationships" xmlns:m="http://schemas.openxmlformats.org/officeDocument/2006/math" xmlns:v="urn:schemas-microsoft-com:vml" xmlns:wp14="http://schemas.microsoft.com/office/word/2010/wordprocessingDrawing" xmlns:wp="http://schemas.openxmlformats.org/drawingml/2006/wordprocessingDrawing" xmlns:w10="urn:schemas-microsoft-com:office:word" xmlns:w="http://schemas.openxmlformats.org/wordprocessingml/2006/main" xmlns:w14="http://schemas.microsoft.com/office/word/2010/wordml" xmlns:w15="http://schemas.microsoft.com/office/word/2012/wordml" xmlns:w16cex="http://schemas.microsoft.com/office/word/2018/wordml/cex" xmlns:w16cid="http://schemas.microsoft.com/office/word/2016/wordml/cid" xmlns:w16="http://schemas.microsoft.com/office/word/2018/wordml" xmlns:w16du="http://schemas.microsoft.com/office/word/2023/wordml/word16du" xmlns:w16sdtdh="http://schemas.microsoft.com/office/word/2020/wordml/sdtdatahash" xmlns:w16sdtfl="http://schemas.microsoft.com/office/word/2024/wordml/sdtformatlock" xmlns:w16se="http://schemas.microsoft.com/office/word/2015/wordml/symex" xmlns:wpg="http://schemas.microsoft.com/office/word/2010/wordprocessingGroup" xmlns:wpi="http://schemas.microsoft.com/office/word/2010/wordprocessingInk" xmlns:wne="http://schemas.microsoft.com/office/word/2006/wordml" xmlns:wps="http://schemas.microsoft.com/office/word/2010/wordprocessingShape" mc:Ignorable="w14 w15 w16se w16cid w16 w16cex w16sdtdh w16sdtfl w16du wp14">
+<w:hdr xmlns:wpc="http://schemas.microsoft.com/office/word/2010/wordprocessingCanvas" xmlns:cx="http://schemas.microsoft.com/office/drawing/2014/chartex" xmlns:cx1="http://schemas.microsoft.com/office/drawing/2015/9/8/chartex" xmlns:cx2="http://schemas.microsoft.com/office/drawing/2015/10/21/chartex" xmlns:cx3="http://schemas.microsoft.com/office/drawing/2016/5/9/chartex" xmlns:cx4="http://schemas.microsoft.com/office/drawing/2016/5/10/chartex" xmlns:cx5="http://schemas.microsoft.com/office/drawing/2016/5/11/chartex" xmlns:cx6="http://schemas.microsoft.com/office/drawing/2016/5/12/chartex" xmlns:cx7="http://schemas.microsoft.com/office/drawing/2016/5/13/chartex" xmlns:cx8="http://schemas.microsoft.com/office/drawing/2016/5/14/chartex" xmlns:mc="http://schemas.openxmlformats.org/markup-compatibility/2006" xmlns:aink="http://schemas.microsoft.com/office/drawing/2016/ink" xmlns:am3d="http://schemas.microsoft.com/office/drawing/2017/model3d" xmlns:o="urn:schemas-microsoft-com:office:office" xmlns:r="http://schemas.openxmlformats.org/officeDocument/2006/relationships" xmlns:m="http://schemas.openxmlformats.org/officeDocument/2006/math" xmlns:v="urn:schemas-microsoft-com:vml" xmlns:wp14="http://schemas.microsoft.com/office/word/2010/wordprocessingDrawing" xmlns:wp="http://schemas.openxmlformats.org/drawingml/2006/wordprocessingDrawing" xmlns:w10="urn:schemas-microsoft-com:office:word" xmlns:w="http://schemas.openxmlformats.org/wordprocessingml/2006/main" xmlns:w14="http://schemas.microsoft.com/office/word/2010/wordml" xmlns:w15="http://schemas.microsoft.com/office/word/2012/wordml" xmlns:w16cex="http://schemas.microsoft.com/office/word/2018/wordml/cex" xmlns:w16cid="http://schemas.microsoft.com/office/word/2016/wordml/cid" xmlns:w16="http://schemas.microsoft.com/office/word/2018/wordml" xmlns:w16sdtdh="http://schemas.microsoft.com/office/word/2020/wordml/sdtdatahash" xmlns:w16se="http://schemas.microsoft.com/office/word/2015/wordml/symex" xmlns:wpg="http://schemas.microsoft.com/office/word/2010/wordprocessingGroup" xmlns:wpi="http://schemas.microsoft.com/office/word/2010/wordprocessingInk" xmlns:wne="http://schemas.microsoft.com/office/word/2006/wordml" xmlns:wps="http://schemas.microsoft.com/office/word/2010/wordprocessingShape" mc:Ignorable="w14 w15 w16se w16cid w16 w16cex w16sdtdh wp14">
   <w:p>
     <w:pPr>
-      <w:pStyle w:val="Header"/>
+      <w:pStyle w:val="ae"/>
       <w:spacing w:before="120" w:after="120"/>
     </w:pPr>
   </w:p>
@@ -1244,7 +1002,7 @@
 </file>
 
 <file path=word/styles.xml><?xml version="1.0" encoding="utf-8"?>
-<w:styles xmlns:mc="http://schemas.openxmlformats.org/markup-compatibility/2006" xmlns:r="http://schemas.openxmlformats.org/officeDocument/2006/relationships" xmlns:w="http://schemas.openxmlformats.org/wordprocessingml/2006/main" xmlns:w14="http://schemas.microsoft.com/office/word/2010/wordml" xmlns:w15="http://schemas.microsoft.com/office/word/2012/wordml" xmlns:w16cex="http://schemas.microsoft.com/office/word/2018/wordml/cex" xmlns:w16cid="http://schemas.microsoft.com/office/word/2016/wordml/cid" xmlns:w16="http://schemas.microsoft.com/office/word/2018/wordml" xmlns:w16du="http://schemas.microsoft.com/office/word/2023/wordml/word16du" xmlns:w16sdtdh="http://schemas.microsoft.com/office/word/2020/wordml/sdtdatahash" xmlns:w16sdtfl="http://schemas.microsoft.com/office/word/2024/wordml/sdtformatlock" xmlns:w16se="http://schemas.microsoft.com/office/word/2015/wordml/symex" mc:Ignorable="w14 w15 w16se w16cid w16 w16cex w16sdtdh w16sdtfl w16du">
+<w:styles xmlns:mc="http://schemas.openxmlformats.org/markup-compatibility/2006" xmlns:r="http://schemas.openxmlformats.org/officeDocument/2006/relationships" xmlns:w="http://schemas.openxmlformats.org/wordprocessingml/2006/main" xmlns:w14="http://schemas.microsoft.com/office/word/2010/wordml" xmlns:w15="http://schemas.microsoft.com/office/word/2012/wordml" xmlns:w16cex="http://schemas.microsoft.com/office/word/2018/wordml/cex" xmlns:w16cid="http://schemas.microsoft.com/office/word/2016/wordml/cid" xmlns:w16="http://schemas.microsoft.com/office/word/2018/wordml" xmlns:w16sdtdh="http://schemas.microsoft.com/office/word/2020/wordml/sdtdatahash" xmlns:w16se="http://schemas.microsoft.com/office/word/2015/wordml/symex" mc:Ignorable="w14 w15 w16se w16cid w16 w16cex w16sdtdh">
   <w:docDefaults>
     <w:rPrDefault>
       <w:rPr>
@@ -1640,16 +1398,16 @@
     <w:lsdException w:name="Unresolved Mention" w:semiHidden="1" w:unhideWhenUsed="1"/>
     <w:lsdException w:name="Smart Link" w:semiHidden="1" w:unhideWhenUsed="1"/>
   </w:latentStyles>
-  <w:style w:type="paragraph" w:default="1" w:styleId="Normal">
+  <w:style w:type="paragraph" w:default="1" w:styleId="a">
     <w:name w:val="Normal"/>
     <w:qFormat/>
     <w:rsid w:val="005830D1"/>
   </w:style>
-  <w:style w:type="paragraph" w:styleId="Heading1">
+  <w:style w:type="paragraph" w:styleId="1">
     <w:name w:val="heading 1"/>
-    <w:basedOn w:val="Normal"/>
-    <w:next w:val="Normal"/>
-    <w:link w:val="Heading1Char"/>
+    <w:basedOn w:val="a"/>
+    <w:next w:val="a"/>
+    <w:link w:val="10"/>
     <w:uiPriority w:val="9"/>
     <w:qFormat/>
     <w:rsid w:val="00DF5576"/>
@@ -1666,11 +1424,11 @@
       <w:szCs w:val="48"/>
     </w:rPr>
   </w:style>
-  <w:style w:type="paragraph" w:styleId="Heading2">
+  <w:style w:type="paragraph" w:styleId="2">
     <w:name w:val="heading 2"/>
-    <w:basedOn w:val="Normal"/>
-    <w:next w:val="Normal"/>
-    <w:link w:val="Heading2Char"/>
+    <w:basedOn w:val="a"/>
+    <w:next w:val="a"/>
+    <w:link w:val="20"/>
     <w:uiPriority w:val="9"/>
     <w:semiHidden/>
     <w:unhideWhenUsed/>
@@ -1689,11 +1447,11 @@
       <w:szCs w:val="40"/>
     </w:rPr>
   </w:style>
-  <w:style w:type="paragraph" w:styleId="Heading3">
+  <w:style w:type="paragraph" w:styleId="3">
     <w:name w:val="heading 3"/>
-    <w:basedOn w:val="Normal"/>
-    <w:next w:val="Normal"/>
-    <w:link w:val="Heading3Char"/>
+    <w:basedOn w:val="a"/>
+    <w:next w:val="a"/>
+    <w:link w:val="30"/>
     <w:uiPriority w:val="9"/>
     <w:semiHidden/>
     <w:unhideWhenUsed/>
@@ -1712,11 +1470,11 @@
       <w:szCs w:val="32"/>
     </w:rPr>
   </w:style>
-  <w:style w:type="paragraph" w:styleId="Heading4">
+  <w:style w:type="paragraph" w:styleId="4">
     <w:name w:val="heading 4"/>
-    <w:basedOn w:val="Normal"/>
-    <w:next w:val="Normal"/>
-    <w:link w:val="Heading4Char"/>
+    <w:basedOn w:val="a"/>
+    <w:next w:val="a"/>
+    <w:link w:val="40"/>
     <w:uiPriority w:val="9"/>
     <w:semiHidden/>
     <w:unhideWhenUsed/>
@@ -1734,11 +1492,11 @@
       <w:szCs w:val="28"/>
     </w:rPr>
   </w:style>
-  <w:style w:type="paragraph" w:styleId="Heading5">
+  <w:style w:type="paragraph" w:styleId="5">
     <w:name w:val="heading 5"/>
-    <w:basedOn w:val="Normal"/>
-    <w:next w:val="Normal"/>
-    <w:link w:val="Heading5Char"/>
+    <w:basedOn w:val="a"/>
+    <w:next w:val="a"/>
+    <w:link w:val="50"/>
     <w:uiPriority w:val="9"/>
     <w:semiHidden/>
     <w:unhideWhenUsed/>
@@ -1755,11 +1513,11 @@
       <w:color w:val="0F4761" w:themeColor="accent1" w:themeShade="BF"/>
     </w:rPr>
   </w:style>
-  <w:style w:type="paragraph" w:styleId="Heading6">
+  <w:style w:type="paragraph" w:styleId="6">
     <w:name w:val="heading 6"/>
-    <w:basedOn w:val="Normal"/>
-    <w:next w:val="Normal"/>
-    <w:link w:val="Heading6Char"/>
+    <w:basedOn w:val="a"/>
+    <w:next w:val="a"/>
+    <w:link w:val="60"/>
     <w:uiPriority w:val="9"/>
     <w:semiHidden/>
     <w:unhideWhenUsed/>
@@ -1776,11 +1534,11 @@
       <w:color w:val="595959" w:themeColor="text1" w:themeTint="A6"/>
     </w:rPr>
   </w:style>
-  <w:style w:type="paragraph" w:styleId="Heading7">
+  <w:style w:type="paragraph" w:styleId="7">
     <w:name w:val="heading 7"/>
-    <w:basedOn w:val="Normal"/>
-    <w:next w:val="Normal"/>
-    <w:link w:val="Heading7Char"/>
+    <w:basedOn w:val="a"/>
+    <w:next w:val="a"/>
+    <w:link w:val="70"/>
     <w:uiPriority w:val="9"/>
     <w:semiHidden/>
     <w:unhideWhenUsed/>
@@ -1798,11 +1556,11 @@
       <w:color w:val="595959" w:themeColor="text1" w:themeTint="A6"/>
     </w:rPr>
   </w:style>
-  <w:style w:type="paragraph" w:styleId="Heading8">
+  <w:style w:type="paragraph" w:styleId="8">
     <w:name w:val="heading 8"/>
-    <w:basedOn w:val="Normal"/>
-    <w:next w:val="Normal"/>
-    <w:link w:val="Heading8Char"/>
+    <w:basedOn w:val="a"/>
+    <w:next w:val="a"/>
+    <w:link w:val="80"/>
     <w:uiPriority w:val="9"/>
     <w:semiHidden/>
     <w:unhideWhenUsed/>
@@ -1820,11 +1578,11 @@
       <w:color w:val="272727" w:themeColor="text1" w:themeTint="D8"/>
     </w:rPr>
   </w:style>
-  <w:style w:type="paragraph" w:styleId="Heading9">
+  <w:style w:type="paragraph" w:styleId="9">
     <w:name w:val="heading 9"/>
-    <w:basedOn w:val="Normal"/>
-    <w:next w:val="Normal"/>
-    <w:link w:val="Heading9Char"/>
+    <w:basedOn w:val="a"/>
+    <w:next w:val="a"/>
+    <w:link w:val="90"/>
     <w:uiPriority w:val="9"/>
     <w:semiHidden/>
     <w:unhideWhenUsed/>
@@ -1842,12 +1600,13 @@
       <w:color w:val="272727" w:themeColor="text1" w:themeTint="D8"/>
     </w:rPr>
   </w:style>
-  <w:style w:type="character" w:default="1" w:styleId="DefaultParagraphFont">
+  <w:style w:type="character" w:default="1" w:styleId="a0">
     <w:name w:val="Default Paragraph Font"/>
     <w:uiPriority w:val="1"/>
+    <w:semiHidden/>
     <w:unhideWhenUsed/>
   </w:style>
-  <w:style w:type="table" w:default="1" w:styleId="TableNormal">
+  <w:style w:type="table" w:default="1" w:styleId="a1">
     <w:name w:val="Normal Table"/>
     <w:uiPriority w:val="99"/>
     <w:semiHidden/>
@@ -1862,16 +1621,16 @@
       </w:tblCellMar>
     </w:tblPr>
   </w:style>
-  <w:style w:type="numbering" w:default="1" w:styleId="NoList">
+  <w:style w:type="numbering" w:default="1" w:styleId="a2">
     <w:name w:val="No List"/>
     <w:uiPriority w:val="99"/>
     <w:semiHidden/>
     <w:unhideWhenUsed/>
   </w:style>
-  <w:style w:type="character" w:customStyle="1" w:styleId="Heading1Char">
-    <w:name w:val="Heading 1 Char"/>
-    <w:basedOn w:val="DefaultParagraphFont"/>
-    <w:link w:val="Heading1"/>
+  <w:style w:type="character" w:customStyle="1" w:styleId="10">
+    <w:name w:val="標題 1 字元"/>
+    <w:basedOn w:val="a0"/>
+    <w:link w:val="1"/>
     <w:uiPriority w:val="9"/>
     <w:rsid w:val="00DF5576"/>
     <w:rPr>
@@ -1881,10 +1640,10 @@
       <w:szCs w:val="48"/>
     </w:rPr>
   </w:style>
-  <w:style w:type="character" w:customStyle="1" w:styleId="Heading2Char">
-    <w:name w:val="Heading 2 Char"/>
-    <w:basedOn w:val="DefaultParagraphFont"/>
-    <w:link w:val="Heading2"/>
+  <w:style w:type="character" w:customStyle="1" w:styleId="20">
+    <w:name w:val="標題 2 字元"/>
+    <w:basedOn w:val="a0"/>
+    <w:link w:val="2"/>
     <w:uiPriority w:val="9"/>
     <w:semiHidden/>
     <w:rsid w:val="00DF5576"/>
@@ -1895,10 +1654,10 @@
       <w:szCs w:val="40"/>
     </w:rPr>
   </w:style>
-  <w:style w:type="character" w:customStyle="1" w:styleId="Heading3Char">
-    <w:name w:val="Heading 3 Char"/>
-    <w:basedOn w:val="DefaultParagraphFont"/>
-    <w:link w:val="Heading3"/>
+  <w:style w:type="character" w:customStyle="1" w:styleId="30">
+    <w:name w:val="標題 3 字元"/>
+    <w:basedOn w:val="a0"/>
+    <w:link w:val="3"/>
     <w:uiPriority w:val="9"/>
     <w:semiHidden/>
     <w:rsid w:val="00DF5576"/>
@@ -1909,10 +1668,10 @@
       <w:szCs w:val="32"/>
     </w:rPr>
   </w:style>
-  <w:style w:type="character" w:customStyle="1" w:styleId="Heading4Char">
-    <w:name w:val="Heading 4 Char"/>
-    <w:basedOn w:val="DefaultParagraphFont"/>
-    <w:link w:val="Heading4"/>
+  <w:style w:type="character" w:customStyle="1" w:styleId="40">
+    <w:name w:val="標題 4 字元"/>
+    <w:basedOn w:val="a0"/>
+    <w:link w:val="4"/>
     <w:uiPriority w:val="9"/>
     <w:semiHidden/>
     <w:rsid w:val="00DF5576"/>
@@ -1922,10 +1681,10 @@
       <w:szCs w:val="28"/>
     </w:rPr>
   </w:style>
-  <w:style w:type="character" w:customStyle="1" w:styleId="Heading5Char">
-    <w:name w:val="Heading 5 Char"/>
-    <w:basedOn w:val="DefaultParagraphFont"/>
-    <w:link w:val="Heading5"/>
+  <w:style w:type="character" w:customStyle="1" w:styleId="50">
+    <w:name w:val="標題 5 字元"/>
+    <w:basedOn w:val="a0"/>
+    <w:link w:val="5"/>
     <w:uiPriority w:val="9"/>
     <w:semiHidden/>
     <w:rsid w:val="00DF5576"/>
@@ -1934,10 +1693,10 @@
       <w:color w:val="0F4761" w:themeColor="accent1" w:themeShade="BF"/>
     </w:rPr>
   </w:style>
-  <w:style w:type="character" w:customStyle="1" w:styleId="Heading6Char">
-    <w:name w:val="Heading 6 Char"/>
-    <w:basedOn w:val="DefaultParagraphFont"/>
-    <w:link w:val="Heading6"/>
+  <w:style w:type="character" w:customStyle="1" w:styleId="60">
+    <w:name w:val="標題 6 字元"/>
+    <w:basedOn w:val="a0"/>
+    <w:link w:val="6"/>
     <w:uiPriority w:val="9"/>
     <w:semiHidden/>
     <w:rsid w:val="00DF5576"/>
@@ -1946,10 +1705,10 @@
       <w:color w:val="595959" w:themeColor="text1" w:themeTint="A6"/>
     </w:rPr>
   </w:style>
-  <w:style w:type="character" w:customStyle="1" w:styleId="Heading7Char">
-    <w:name w:val="Heading 7 Char"/>
-    <w:basedOn w:val="DefaultParagraphFont"/>
-    <w:link w:val="Heading7"/>
+  <w:style w:type="character" w:customStyle="1" w:styleId="70">
+    <w:name w:val="標題 7 字元"/>
+    <w:basedOn w:val="a0"/>
+    <w:link w:val="7"/>
     <w:uiPriority w:val="9"/>
     <w:semiHidden/>
     <w:rsid w:val="00DF5576"/>
@@ -1958,10 +1717,10 @@
       <w:color w:val="595959" w:themeColor="text1" w:themeTint="A6"/>
     </w:rPr>
   </w:style>
-  <w:style w:type="character" w:customStyle="1" w:styleId="Heading8Char">
-    <w:name w:val="Heading 8 Char"/>
-    <w:basedOn w:val="DefaultParagraphFont"/>
-    <w:link w:val="Heading8"/>
+  <w:style w:type="character" w:customStyle="1" w:styleId="80">
+    <w:name w:val="標題 8 字元"/>
+    <w:basedOn w:val="a0"/>
+    <w:link w:val="8"/>
     <w:uiPriority w:val="9"/>
     <w:semiHidden/>
     <w:rsid w:val="00DF5576"/>
@@ -1970,10 +1729,10 @@
       <w:color w:val="272727" w:themeColor="text1" w:themeTint="D8"/>
     </w:rPr>
   </w:style>
-  <w:style w:type="character" w:customStyle="1" w:styleId="Heading9Char">
-    <w:name w:val="Heading 9 Char"/>
-    <w:basedOn w:val="DefaultParagraphFont"/>
-    <w:link w:val="Heading9"/>
+  <w:style w:type="character" w:customStyle="1" w:styleId="90">
+    <w:name w:val="標題 9 字元"/>
+    <w:basedOn w:val="a0"/>
+    <w:link w:val="9"/>
     <w:uiPriority w:val="9"/>
     <w:semiHidden/>
     <w:rsid w:val="00DF5576"/>
@@ -1982,11 +1741,11 @@
       <w:color w:val="272727" w:themeColor="text1" w:themeTint="D8"/>
     </w:rPr>
   </w:style>
-  <w:style w:type="paragraph" w:styleId="Title">
+  <w:style w:type="paragraph" w:styleId="a3">
     <w:name w:val="Title"/>
-    <w:basedOn w:val="Normal"/>
-    <w:next w:val="Normal"/>
-    <w:link w:val="TitleChar"/>
+    <w:basedOn w:val="a"/>
+    <w:next w:val="a"/>
+    <w:link w:val="a4"/>
     <w:uiPriority w:val="10"/>
     <w:qFormat/>
     <w:rsid w:val="00DF5576"/>
@@ -2003,10 +1762,10 @@
       <w:szCs w:val="56"/>
     </w:rPr>
   </w:style>
-  <w:style w:type="character" w:customStyle="1" w:styleId="TitleChar">
-    <w:name w:val="Title Char"/>
-    <w:basedOn w:val="DefaultParagraphFont"/>
-    <w:link w:val="Title"/>
+  <w:style w:type="character" w:customStyle="1" w:styleId="a4">
+    <w:name w:val="標題 字元"/>
+    <w:basedOn w:val="a0"/>
+    <w:link w:val="a3"/>
     <w:uiPriority w:val="10"/>
     <w:rsid w:val="00DF5576"/>
     <w:rPr>
@@ -2017,11 +1776,11 @@
       <w:szCs w:val="56"/>
     </w:rPr>
   </w:style>
-  <w:style w:type="paragraph" w:styleId="Subtitle">
+  <w:style w:type="paragraph" w:styleId="a5">
     <w:name w:val="Subtitle"/>
-    <w:basedOn w:val="Normal"/>
-    <w:next w:val="Normal"/>
-    <w:link w:val="SubtitleChar"/>
+    <w:basedOn w:val="a"/>
+    <w:next w:val="a"/>
+    <w:link w:val="a6"/>
     <w:uiPriority w:val="11"/>
     <w:qFormat/>
     <w:rsid w:val="00DF5576"/>
@@ -2039,10 +1798,10 @@
       <w:szCs w:val="28"/>
     </w:rPr>
   </w:style>
-  <w:style w:type="character" w:customStyle="1" w:styleId="SubtitleChar">
-    <w:name w:val="Subtitle Char"/>
-    <w:basedOn w:val="DefaultParagraphFont"/>
-    <w:link w:val="Subtitle"/>
+  <w:style w:type="character" w:customStyle="1" w:styleId="a6">
+    <w:name w:val="副標題 字元"/>
+    <w:basedOn w:val="a0"/>
+    <w:link w:val="a5"/>
     <w:uiPriority w:val="11"/>
     <w:rsid w:val="00DF5576"/>
     <w:rPr>
@@ -2052,11 +1811,11 @@
       <w:szCs w:val="28"/>
     </w:rPr>
   </w:style>
-  <w:style w:type="paragraph" w:styleId="Quote">
+  <w:style w:type="paragraph" w:styleId="a7">
     <w:name w:val="Quote"/>
-    <w:basedOn w:val="Normal"/>
-    <w:next w:val="Normal"/>
-    <w:link w:val="QuoteChar"/>
+    <w:basedOn w:val="a"/>
+    <w:next w:val="a"/>
+    <w:link w:val="a8"/>
     <w:uiPriority w:val="29"/>
     <w:qFormat/>
     <w:rsid w:val="00DF5576"/>
@@ -2070,10 +1829,10 @@
       <w:color w:val="404040" w:themeColor="text1" w:themeTint="BF"/>
     </w:rPr>
   </w:style>
-  <w:style w:type="character" w:customStyle="1" w:styleId="QuoteChar">
-    <w:name w:val="Quote Char"/>
-    <w:basedOn w:val="DefaultParagraphFont"/>
-    <w:link w:val="Quote"/>
+  <w:style w:type="character" w:customStyle="1" w:styleId="a8">
+    <w:name w:val="引文 字元"/>
+    <w:basedOn w:val="a0"/>
+    <w:link w:val="a7"/>
     <w:uiPriority w:val="29"/>
     <w:rsid w:val="00DF5576"/>
     <w:rPr>
@@ -2082,9 +1841,9 @@
       <w:color w:val="404040" w:themeColor="text1" w:themeTint="BF"/>
     </w:rPr>
   </w:style>
-  <w:style w:type="paragraph" w:styleId="ListParagraph">
+  <w:style w:type="paragraph" w:styleId="a9">
     <w:name w:val="List Paragraph"/>
-    <w:basedOn w:val="Normal"/>
+    <w:basedOn w:val="a"/>
     <w:uiPriority w:val="34"/>
     <w:qFormat/>
     <w:rsid w:val="00DF5576"/>
@@ -2093,9 +1852,9 @@
       <w:contextualSpacing/>
     </w:pPr>
   </w:style>
-  <w:style w:type="character" w:styleId="IntenseEmphasis">
+  <w:style w:type="character" w:styleId="aa">
     <w:name w:val="Intense Emphasis"/>
-    <w:basedOn w:val="DefaultParagraphFont"/>
+    <w:basedOn w:val="a0"/>
     <w:uiPriority w:val="21"/>
     <w:qFormat/>
     <w:rsid w:val="00DF5576"/>
@@ -2105,11 +1864,11 @@
       <w:color w:val="0F4761" w:themeColor="accent1" w:themeShade="BF"/>
     </w:rPr>
   </w:style>
-  <w:style w:type="paragraph" w:styleId="IntenseQuote">
+  <w:style w:type="paragraph" w:styleId="ab">
     <w:name w:val="Intense Quote"/>
-    <w:basedOn w:val="Normal"/>
-    <w:next w:val="Normal"/>
-    <w:link w:val="IntenseQuoteChar"/>
+    <w:basedOn w:val="a"/>
+    <w:next w:val="a"/>
+    <w:link w:val="ac"/>
     <w:uiPriority w:val="30"/>
     <w:qFormat/>
     <w:rsid w:val="00DF5576"/>
@@ -2128,10 +1887,10 @@
       <w:color w:val="0F4761" w:themeColor="accent1" w:themeShade="BF"/>
     </w:rPr>
   </w:style>
-  <w:style w:type="character" w:customStyle="1" w:styleId="IntenseQuoteChar">
-    <w:name w:val="Intense Quote Char"/>
-    <w:basedOn w:val="DefaultParagraphFont"/>
-    <w:link w:val="IntenseQuote"/>
+  <w:style w:type="character" w:customStyle="1" w:styleId="ac">
+    <w:name w:val="鮮明引文 字元"/>
+    <w:basedOn w:val="a0"/>
+    <w:link w:val="ab"/>
     <w:uiPriority w:val="30"/>
     <w:rsid w:val="00DF5576"/>
     <w:rPr>
@@ -2140,9 +1899,9 @@
       <w:color w:val="0F4761" w:themeColor="accent1" w:themeShade="BF"/>
     </w:rPr>
   </w:style>
-  <w:style w:type="character" w:styleId="IntenseReference">
+  <w:style w:type="character" w:styleId="ad">
     <w:name w:val="Intense Reference"/>
-    <w:basedOn w:val="DefaultParagraphFont"/>
+    <w:basedOn w:val="a0"/>
     <w:uiPriority w:val="32"/>
     <w:qFormat/>
     <w:rsid w:val="00DF5576"/>
@@ -2154,10 +1913,10 @@
       <w:spacing w:val="5"/>
     </w:rPr>
   </w:style>
-  <w:style w:type="paragraph" w:styleId="Header">
+  <w:style w:type="paragraph" w:styleId="ae">
     <w:name w:val="header"/>
-    <w:basedOn w:val="Normal"/>
-    <w:link w:val="HeaderChar"/>
+    <w:basedOn w:val="a"/>
+    <w:link w:val="af"/>
     <w:uiPriority w:val="99"/>
     <w:unhideWhenUsed/>
     <w:rsid w:val="00555633"/>
@@ -2173,10 +1932,10 @@
       <w:szCs w:val="20"/>
     </w:rPr>
   </w:style>
-  <w:style w:type="character" w:customStyle="1" w:styleId="HeaderChar">
-    <w:name w:val="Header Char"/>
-    <w:basedOn w:val="DefaultParagraphFont"/>
-    <w:link w:val="Header"/>
+  <w:style w:type="character" w:customStyle="1" w:styleId="af">
+    <w:name w:val="頁首 字元"/>
+    <w:basedOn w:val="a0"/>
+    <w:link w:val="ae"/>
     <w:uiPriority w:val="99"/>
     <w:rsid w:val="00555633"/>
     <w:rPr>
@@ -2184,10 +1943,10 @@
       <w:szCs w:val="20"/>
     </w:rPr>
   </w:style>
-  <w:style w:type="paragraph" w:styleId="Footer">
+  <w:style w:type="paragraph" w:styleId="af0">
     <w:name w:val="footer"/>
-    <w:basedOn w:val="Normal"/>
-    <w:link w:val="FooterChar"/>
+    <w:basedOn w:val="a"/>
+    <w:link w:val="af1"/>
     <w:uiPriority w:val="99"/>
     <w:unhideWhenUsed/>
     <w:rsid w:val="00555633"/>
@@ -2203,10 +1962,10 @@
       <w:szCs w:val="20"/>
     </w:rPr>
   </w:style>
-  <w:style w:type="character" w:customStyle="1" w:styleId="FooterChar">
-    <w:name w:val="Footer Char"/>
-    <w:basedOn w:val="DefaultParagraphFont"/>
-    <w:link w:val="Footer"/>
+  <w:style w:type="character" w:customStyle="1" w:styleId="af1">
+    <w:name w:val="頁尾 字元"/>
+    <w:basedOn w:val="a0"/>
+    <w:link w:val="af0"/>
     <w:uiPriority w:val="99"/>
     <w:rsid w:val="00555633"/>
     <w:rPr>
@@ -2214,9 +1973,9 @@
       <w:szCs w:val="20"/>
     </w:rPr>
   </w:style>
-  <w:style w:type="character" w:styleId="Hyperlink">
+  <w:style w:type="character" w:styleId="af2">
     <w:name w:val="Hyperlink"/>
-    <w:basedOn w:val="DefaultParagraphFont"/>
+    <w:basedOn w:val="a0"/>
     <w:uiPriority w:val="99"/>
     <w:unhideWhenUsed/>
     <w:rsid w:val="00555633"/>
@@ -2225,9 +1984,9 @@
       <w:u w:val="single"/>
     </w:rPr>
   </w:style>
-  <w:style w:type="character" w:styleId="UnresolvedMention">
+  <w:style w:type="character" w:styleId="af3">
     <w:name w:val="Unresolved Mention"/>
-    <w:basedOn w:val="DefaultParagraphFont"/>
+    <w:basedOn w:val="a0"/>
     <w:uiPriority w:val="99"/>
     <w:semiHidden/>
     <w:unhideWhenUsed/>
@@ -2237,10 +1996,10 @@
       <w:shd w:val="clear" w:color="auto" w:fill="E1DFDD"/>
     </w:rPr>
   </w:style>
-  <w:style w:type="paragraph" w:styleId="HTMLPreformatted">
+  <w:style w:type="paragraph" w:styleId="HTML">
     <w:name w:val="HTML Preformatted"/>
-    <w:basedOn w:val="Normal"/>
-    <w:link w:val="HTMLPreformattedChar"/>
+    <w:basedOn w:val="a"/>
+    <w:link w:val="HTML0"/>
     <w:uiPriority w:val="99"/>
     <w:semiHidden/>
     <w:unhideWhenUsed/>
@@ -2251,10 +2010,10 @@
       <w:szCs w:val="20"/>
     </w:rPr>
   </w:style>
-  <w:style w:type="character" w:customStyle="1" w:styleId="HTMLPreformattedChar">
-    <w:name w:val="HTML Preformatted Char"/>
-    <w:basedOn w:val="DefaultParagraphFont"/>
-    <w:link w:val="HTMLPreformatted"/>
+  <w:style w:type="character" w:customStyle="1" w:styleId="HTML0">
+    <w:name w:val="HTML 預設格式 字元"/>
+    <w:basedOn w:val="a0"/>
+    <w:link w:val="HTML"/>
     <w:uiPriority w:val="99"/>
     <w:semiHidden/>
     <w:rsid w:val="005717F4"/>

</xml_diff>